<commit_message>
integração dashboard web data viz
</commit_message>
<xml_diff>
--- a/Documentação/Fluxograma e GMUD/GMUD_Grupo8.docx
+++ b/Documentação/Fluxograma e GMUD/GMUD_Grupo8.docx
@@ -1,72 +1,52 @@
 
 <file path=word/document.xml><?xml version="1.0" encoding="utf-8"?>
-<w:document xmlns:o="urn:schemas-microsoft-com:office:office" xmlns:r="http://schemas.openxmlformats.org/officeDocument/2006/relationships" xmlns:v="urn:schemas-microsoft-com:vml" xmlns:w="http://schemas.openxmlformats.org/wordprocessingml/2006/main" xmlns:w10="urn:schemas-microsoft-com:office:word" xmlns:wp="http://schemas.openxmlformats.org/drawingml/2006/wordprocessingDrawing" xmlns:wps="http://schemas.microsoft.com/office/word/2010/wordprocessingShape" xmlns:wpg="http://schemas.microsoft.com/office/word/2010/wordprocessingGroup" xmlns:mc="http://schemas.openxmlformats.org/markup-compatibility/2006" xmlns:wp14="http://schemas.microsoft.com/office/word/2010/wordprocessingDrawing" xmlns:w14="http://schemas.microsoft.com/office/word/2010/wordml" xmlns:w15="http://schemas.microsoft.com/office/word/2012/wordml" mc:Ignorable="w14 wp14 w15">
+<w:document xmlns:wpc="http://schemas.microsoft.com/office/word/2010/wordprocessingCanvas" xmlns:cx="http://schemas.microsoft.com/office/drawing/2014/chartex" xmlns:cx1="http://schemas.microsoft.com/office/drawing/2015/9/8/chartex" xmlns:cx2="http://schemas.microsoft.com/office/drawing/2015/10/21/chartex" xmlns:cx3="http://schemas.microsoft.com/office/drawing/2016/5/9/chartex" xmlns:cx4="http://schemas.microsoft.com/office/drawing/2016/5/10/chartex" xmlns:cx5="http://schemas.microsoft.com/office/drawing/2016/5/11/chartex" xmlns:cx6="http://schemas.microsoft.com/office/drawing/2016/5/12/chartex" xmlns:cx7="http://schemas.microsoft.com/office/drawing/2016/5/13/chartex" xmlns:cx8="http://schemas.microsoft.com/office/drawing/2016/5/14/chartex" xmlns:mc="http://schemas.openxmlformats.org/markup-compatibility/2006" xmlns:aink="http://schemas.microsoft.com/office/drawing/2016/ink" xmlns:am3d="http://schemas.microsoft.com/office/drawing/2017/model3d" xmlns:o="urn:schemas-microsoft-com:office:office" xmlns:oel="http://schemas.microsoft.com/office/2019/extlst" xmlns:r="http://schemas.openxmlformats.org/officeDocument/2006/relationships" xmlns:m="http://schemas.openxmlformats.org/officeDocument/2006/math" xmlns:v="urn:schemas-microsoft-com:vml" xmlns:wp14="http://schemas.microsoft.com/office/word/2010/wordprocessingDrawing" xmlns:wp="http://schemas.openxmlformats.org/drawingml/2006/wordprocessingDrawing" xmlns:w10="urn:schemas-microsoft-com:office:word" xmlns:w="http://schemas.openxmlformats.org/wordprocessingml/2006/main" xmlns:w14="http://schemas.microsoft.com/office/word/2010/wordml" xmlns:w15="http://schemas.microsoft.com/office/word/2012/wordml" xmlns:w16cex="http://schemas.microsoft.com/office/word/2018/wordml/cex" xmlns:w16cid="http://schemas.microsoft.com/office/word/2016/wordml/cid" xmlns:w16="http://schemas.microsoft.com/office/word/2018/wordml" xmlns:w16sdtdh="http://schemas.microsoft.com/office/word/2020/wordml/sdtdatahash" xmlns:w16se="http://schemas.microsoft.com/office/word/2015/wordml/symex" xmlns:wpg="http://schemas.microsoft.com/office/word/2010/wordprocessingGroup" xmlns:wpi="http://schemas.microsoft.com/office/word/2010/wordprocessingInk" xmlns:wne="http://schemas.microsoft.com/office/word/2006/wordml" xmlns:wps="http://schemas.microsoft.com/office/word/2010/wordprocessingShape" mc:Ignorable="w14 w15 w16se w16cid w16 w16cex w16sdtdh wp14">
   <w:body>
     <w:p>
       <w:pPr>
-        <w:pStyle w:val="Normal"/>
         <w:jc w:val="center"/>
         <w:rPr>
-          <w:rFonts w:ascii="Calibri Light" w:hAnsi="Calibri Light" w:cs="Calibri Light" w:asciiTheme="majorHAnsi" w:cstheme="majorHAnsi" w:hAnsiTheme="majorHAnsi"/>
-          <w:b/>
+          <w:rFonts w:asciiTheme="majorHAnsi" w:hAnsiTheme="majorHAnsi" w:cstheme="majorHAnsi"/>
           <w:b/>
           <w:sz w:val="36"/>
           <w:szCs w:val="36"/>
         </w:rPr>
       </w:pPr>
-      <w:r>
-        <w:rPr/>
-      </w:r>
     </w:p>
     <w:p>
       <w:pPr>
-        <w:pStyle w:val="Normal"/>
-        <w:jc w:val="left"/>
         <w:rPr>
-          <w:b w:val="false"/>
-          <w:b w:val="false"/>
-          <w:bCs w:val="false"/>
-          <w:i/>
           <w:i/>
           <w:iCs/>
           <w:color w:val="55308D"/>
-          <w:u w:val="none"/>
         </w:rPr>
       </w:pPr>
       <w:r>
         <w:rPr>
-          <w:b w:val="false"/>
-          <w:bCs w:val="false"/>
           <w:i/>
           <w:iCs/>
           <w:color w:val="FF0000"/>
           <w:sz w:val="18"/>
           <w:szCs w:val="18"/>
-          <w:u w:val="none"/>
         </w:rPr>
         <w:t>Grupo8:</w:t>
       </w:r>
       <w:r>
         <w:rPr>
-          <w:b w:val="false"/>
-          <w:bCs w:val="false"/>
           <w:i/>
           <w:iCs/>
           <w:color w:val="55308D"/>
           <w:sz w:val="18"/>
           <w:szCs w:val="18"/>
-          <w:u w:val="none"/>
         </w:rPr>
         <w:t xml:space="preserve"> Kaiqui, Yuri, Thalita, Ester, Paulo, Guilherme mendes!</w:t>
       </w:r>
     </w:p>
     <w:p>
       <w:pPr>
-        <w:pStyle w:val="Normal"/>
         <w:jc w:val="center"/>
         <w:rPr>
-          <w:rFonts w:ascii="Calibri Light" w:hAnsi="Calibri Light" w:cs="Calibri Light" w:asciiTheme="majorHAnsi" w:cstheme="majorHAnsi" w:hAnsiTheme="majorHAnsi"/>
-          <w:b/>
+          <w:rFonts w:asciiTheme="majorHAnsi" w:hAnsiTheme="majorHAnsi" w:cstheme="majorHAnsi"/>
           <w:b/>
           <w:sz w:val="36"/>
           <w:szCs w:val="36"/>
@@ -74,7 +54,7 @@
       </w:pPr>
       <w:r>
         <w:rPr>
-          <w:rFonts w:cs="Calibri Light" w:ascii="Calibri Light" w:hAnsi="Calibri Light" w:asciiTheme="majorHAnsi" w:cstheme="majorHAnsi" w:hAnsiTheme="majorHAnsi"/>
+          <w:rFonts w:asciiTheme="majorHAnsi" w:hAnsiTheme="majorHAnsi" w:cstheme="majorHAnsi"/>
           <w:b/>
           <w:sz w:val="36"/>
           <w:szCs w:val="36"/>
@@ -84,35 +64,27 @@
     </w:p>
     <w:p>
       <w:pPr>
-        <w:pStyle w:val="Normal"/>
         <w:jc w:val="center"/>
-        <w:rPr/>
       </w:pPr>
-      <w:r>
-        <w:rPr/>
-      </w:r>
     </w:p>
     <w:tbl>
       <w:tblPr>
         <w:tblW w:w="9923" w:type="dxa"/>
-        <w:jc w:val="left"/>
         <w:tblInd w:w="-714" w:type="dxa"/>
         <w:tblLayout w:type="fixed"/>
         <w:tblCellMar>
-          <w:top w:w="0" w:type="dxa"/>
           <w:left w:w="70" w:type="dxa"/>
-          <w:bottom w:w="0" w:type="dxa"/>
           <w:right w:w="70" w:type="dxa"/>
         </w:tblCellMar>
-        <w:tblLook w:val="04a0" w:noHBand="0" w:noVBand="1" w:firstColumn="1" w:lastRow="0" w:lastColumn="0" w:firstRow="1"/>
+        <w:tblLook w:val="04A0" w:firstRow="1" w:lastRow="0" w:firstColumn="1" w:lastColumn="0" w:noHBand="0" w:noVBand="1"/>
       </w:tblPr>
       <w:tblGrid>
         <w:gridCol w:w="2228"/>
-        <w:gridCol w:w="7694"/>
+        <w:gridCol w:w="7695"/>
       </w:tblGrid>
       <w:tr>
         <w:trPr>
-          <w:trHeight w:val="300" w:hRule="atLeast"/>
+          <w:trHeight w:val="300"/>
         </w:trPr>
         <w:tc>
           <w:tcPr>
@@ -123,23 +95,22 @@
               <w:bottom w:val="single" w:sz="4" w:space="0" w:color="3F3F3F"/>
               <w:right w:val="single" w:sz="4" w:space="0" w:color="3F3F3F"/>
             </w:tcBorders>
-            <w:shd w:color="auto" w:fill="F2F2F2" w:themeFill="background1" w:themeFillShade="f2" w:val="clear"/>
+            <w:shd w:val="clear" w:color="auto" w:fill="F2F2F2" w:themeFill="background1" w:themeFillShade="F2"/>
             <w:vAlign w:val="bottom"/>
           </w:tcPr>
           <w:p>
             <w:pPr>
-              <w:pStyle w:val="Normal"/>
-              <w:widowControl w:val="false"/>
-              <w:spacing w:lineRule="auto" w:line="240" w:before="0" w:after="0"/>
-              <w:rPr>
-                <w:rFonts w:ascii="Calibri" w:hAnsi="Calibri" w:eastAsia="Times New Roman" w:cs="Calibri"/>
-                <w:b/>
+              <w:widowControl w:val="0"/>
+              <w:spacing w:after="0" w:line="240" w:lineRule="auto"/>
+              <w:rPr>
+                <w:rFonts w:ascii="Calibri" w:eastAsia="Times New Roman" w:hAnsi="Calibri" w:cs="Calibri"/>
                 <w:b/>
                 <w:bCs/>
                 <w:color w:val="3F3F3F"/>
                 <w:lang w:eastAsia="pt-BR"/>
               </w:rPr>
             </w:pPr>
+            <w:proofErr w:type="spellStart"/>
             <w:r>
               <w:rPr>
                 <w:rFonts w:eastAsia="Times New Roman" w:cs="Calibri"/>
@@ -148,7 +119,18 @@
                 <w:color w:val="3F3F3F"/>
                 <w:lang w:eastAsia="pt-BR"/>
               </w:rPr>
-              <w:t>Responsavel:</w:t>
+              <w:t>Responsavel</w:t>
+            </w:r>
+            <w:proofErr w:type="spellEnd"/>
+            <w:r>
+              <w:rPr>
+                <w:rFonts w:eastAsia="Times New Roman" w:cs="Calibri"/>
+                <w:b/>
+                <w:bCs/>
+                <w:color w:val="3F3F3F"/>
+                <w:lang w:eastAsia="pt-BR"/>
+              </w:rPr>
+              <w:t>:</w:t>
             </w:r>
           </w:p>
         </w:tc>
@@ -161,24 +143,22 @@
               <w:bottom w:val="single" w:sz="4" w:space="0" w:color="000000"/>
               <w:right w:val="single" w:sz="4" w:space="0" w:color="000000"/>
             </w:tcBorders>
-            <w:shd w:color="auto" w:fill="auto" w:val="clear"/>
+            <w:shd w:val="clear" w:color="auto" w:fill="auto"/>
             <w:vAlign w:val="bottom"/>
           </w:tcPr>
           <w:p>
             <w:pPr>
-              <w:pStyle w:val="Normal"/>
-              <w:widowControl w:val="false"/>
-              <w:spacing w:before="0" w:after="160"/>
-              <w:rPr>
-                <w:rFonts w:ascii="Calibri" w:hAnsi="Calibri" w:eastAsia="Times New Roman" w:cs="Calibri"/>
-                <w:color w:val="000000" w:themeColor="text1" w:themeShade="ff" w:themeTint="ff"/>
-                <w:lang w:eastAsia="pt-BR"/>
-              </w:rPr>
-            </w:pPr>
-            <w:r>
-              <w:rPr>
-                <w:rFonts w:eastAsia="Times New Roman" w:cs="Calibri"/>
-                <w:color w:val="000000" w:themeColor="text1" w:themeShade="ff" w:themeTint="ff"/>
+              <w:widowControl w:val="0"/>
+              <w:rPr>
+                <w:rFonts w:ascii="Calibri" w:eastAsia="Times New Roman" w:hAnsi="Calibri" w:cs="Calibri"/>
+                <w:color w:val="000000" w:themeColor="text1"/>
+                <w:lang w:eastAsia="pt-BR"/>
+              </w:rPr>
+            </w:pPr>
+            <w:r>
+              <w:rPr>
+                <w:rFonts w:eastAsia="Times New Roman" w:cs="Calibri"/>
+                <w:color w:val="000000" w:themeColor="text1"/>
                 <w:lang w:eastAsia="pt-BR"/>
               </w:rPr>
               <w:t xml:space="preserve">Kaiqui Jesus </w:t>
@@ -188,7 +168,7 @@
       </w:tr>
       <w:tr>
         <w:trPr>
-          <w:trHeight w:val="300" w:hRule="atLeast"/>
+          <w:trHeight w:val="300"/>
         </w:trPr>
         <w:tc>
           <w:tcPr>
@@ -198,17 +178,15 @@
               <w:bottom w:val="single" w:sz="4" w:space="0" w:color="3F3F3F"/>
               <w:right w:val="single" w:sz="4" w:space="0" w:color="3F3F3F"/>
             </w:tcBorders>
-            <w:shd w:color="auto" w:fill="F2F2F2" w:themeFill="background1" w:themeFillShade="f2" w:val="clear"/>
+            <w:shd w:val="clear" w:color="auto" w:fill="F2F2F2" w:themeFill="background1" w:themeFillShade="F2"/>
             <w:vAlign w:val="bottom"/>
           </w:tcPr>
           <w:p>
             <w:pPr>
-              <w:pStyle w:val="Normal"/>
-              <w:widowControl w:val="false"/>
-              <w:spacing w:lineRule="auto" w:line="240" w:before="0" w:after="0"/>
-              <w:rPr>
-                <w:rFonts w:ascii="Calibri" w:hAnsi="Calibri" w:eastAsia="Times New Roman" w:cs="Calibri"/>
-                <w:b/>
+              <w:widowControl w:val="0"/>
+              <w:spacing w:after="0" w:line="240" w:lineRule="auto"/>
+              <w:rPr>
+                <w:rFonts w:ascii="Calibri" w:eastAsia="Times New Roman" w:hAnsi="Calibri" w:cs="Calibri"/>
                 <w:b/>
                 <w:bCs/>
                 <w:color w:val="3F3F3F"/>
@@ -235,24 +213,23 @@
               <w:bottom w:val="single" w:sz="4" w:space="0" w:color="000000"/>
               <w:right w:val="single" w:sz="4" w:space="0" w:color="000000"/>
             </w:tcBorders>
-            <w:shd w:color="auto" w:fill="auto" w:val="clear"/>
+            <w:shd w:val="clear" w:color="auto" w:fill="auto"/>
             <w:vAlign w:val="bottom"/>
           </w:tcPr>
           <w:p>
             <w:pPr>
-              <w:pStyle w:val="Normal"/>
-              <w:widowControl w:val="false"/>
-              <w:spacing w:lineRule="auto" w:line="240" w:before="0" w:after="0"/>
-              <w:rPr>
-                <w:rFonts w:ascii="Calibri" w:hAnsi="Calibri" w:eastAsia="Times New Roman" w:cs="Calibri"/>
-                <w:color w:val="000000"/>
-                <w:lang w:eastAsia="pt-BR"/>
-              </w:rPr>
-            </w:pPr>
-            <w:r>
-              <w:rPr>
-                <w:rFonts w:eastAsia="Times New Roman" w:cs="Calibri"/>
-                <w:color w:val="000000" w:themeColor="text1" w:themeShade="ff" w:themeTint="ff"/>
+              <w:widowControl w:val="0"/>
+              <w:spacing w:after="0" w:line="240" w:lineRule="auto"/>
+              <w:rPr>
+                <w:rFonts w:ascii="Calibri" w:eastAsia="Times New Roman" w:hAnsi="Calibri" w:cs="Calibri"/>
+                <w:color w:val="000000"/>
+                <w:lang w:eastAsia="pt-BR"/>
+              </w:rPr>
+            </w:pPr>
+            <w:r>
+              <w:rPr>
+                <w:rFonts w:eastAsia="Times New Roman" w:cs="Calibri"/>
+                <w:color w:val="000000" w:themeColor="text1"/>
                 <w:lang w:eastAsia="pt-BR"/>
               </w:rPr>
               <w:t xml:space="preserve"> </w:t>
@@ -260,17 +237,17 @@
             <w:r>
               <w:rPr>
                 <w:rFonts w:eastAsia="Times New Roman" w:cs="Calibri"/>
-                <w:color w:val="000000" w:themeColor="text1" w:themeShade="ff" w:themeTint="ff"/>
-                <w:lang w:eastAsia="pt-BR"/>
-              </w:rPr>
-              <w:t>Incrementar web-data-viz no projeto</w:t>
+                <w:color w:val="000000" w:themeColor="text1"/>
+                <w:lang w:eastAsia="pt-BR"/>
+              </w:rPr>
+              <w:t>Atualizar o anti vírus</w:t>
             </w:r>
           </w:p>
         </w:tc>
       </w:tr>
       <w:tr>
         <w:trPr>
-          <w:trHeight w:val="300" w:hRule="atLeast"/>
+          <w:trHeight w:val="300"/>
         </w:trPr>
         <w:tc>
           <w:tcPr>
@@ -279,17 +256,15 @@
               <w:left w:val="single" w:sz="4" w:space="0" w:color="3F3F3F"/>
               <w:bottom w:val="single" w:sz="4" w:space="0" w:color="3F3F3F"/>
             </w:tcBorders>
-            <w:shd w:color="auto" w:fill="F2F2F2" w:themeFill="background1" w:themeFillShade="f2" w:val="clear"/>
+            <w:shd w:val="clear" w:color="auto" w:fill="F2F2F2" w:themeFill="background1" w:themeFillShade="F2"/>
             <w:vAlign w:val="bottom"/>
           </w:tcPr>
           <w:p>
             <w:pPr>
-              <w:pStyle w:val="Normal"/>
-              <w:widowControl w:val="false"/>
-              <w:spacing w:lineRule="auto" w:line="240" w:before="0" w:after="0"/>
-              <w:rPr>
-                <w:rFonts w:ascii="Calibri" w:hAnsi="Calibri" w:eastAsia="Times New Roman" w:cs="Calibri"/>
-                <w:b/>
+              <w:widowControl w:val="0"/>
+              <w:spacing w:after="0" w:line="240" w:lineRule="auto"/>
+              <w:rPr>
+                <w:rFonts w:ascii="Calibri" w:eastAsia="Times New Roman" w:hAnsi="Calibri" w:cs="Calibri"/>
                 <w:b/>
                 <w:bCs/>
                 <w:color w:val="3F3F3F"/>
@@ -316,24 +291,23 @@
               <w:bottom w:val="single" w:sz="4" w:space="0" w:color="000000"/>
               <w:right w:val="single" w:sz="4" w:space="0" w:color="000000"/>
             </w:tcBorders>
-            <w:shd w:color="auto" w:fill="auto" w:val="clear"/>
+            <w:shd w:val="clear" w:color="auto" w:fill="auto"/>
             <w:vAlign w:val="bottom"/>
           </w:tcPr>
           <w:p>
             <w:pPr>
-              <w:pStyle w:val="Normal"/>
-              <w:widowControl w:val="false"/>
-              <w:spacing w:lineRule="auto" w:line="240" w:before="0" w:after="0"/>
-              <w:rPr>
-                <w:rFonts w:ascii="Calibri" w:hAnsi="Calibri" w:eastAsia="Times New Roman" w:cs="Calibri"/>
-                <w:color w:val="000000"/>
-                <w:lang w:eastAsia="pt-BR"/>
-              </w:rPr>
-            </w:pPr>
-            <w:r>
-              <w:rPr>
-                <w:rFonts w:eastAsia="Times New Roman" w:cs="Calibri"/>
-                <w:color w:val="000000" w:themeColor="text1" w:themeShade="ff" w:themeTint="ff"/>
+              <w:widowControl w:val="0"/>
+              <w:spacing w:after="0" w:line="240" w:lineRule="auto"/>
+              <w:rPr>
+                <w:rFonts w:ascii="Calibri" w:eastAsia="Times New Roman" w:hAnsi="Calibri" w:cs="Calibri"/>
+                <w:color w:val="000000"/>
+                <w:lang w:eastAsia="pt-BR"/>
+              </w:rPr>
+            </w:pPr>
+            <w:r>
+              <w:rPr>
+                <w:rFonts w:eastAsia="Times New Roman" w:cs="Calibri"/>
+                <w:color w:val="000000" w:themeColor="text1"/>
                 <w:lang w:eastAsia="pt-BR"/>
               </w:rPr>
               <w:t>14/11/2023</w:t>
@@ -343,7 +317,7 @@
       </w:tr>
       <w:tr>
         <w:trPr>
-          <w:trHeight w:val="300" w:hRule="atLeast"/>
+          <w:trHeight w:val="300"/>
         </w:trPr>
         <w:tc>
           <w:tcPr>
@@ -352,17 +326,15 @@
               <w:left w:val="single" w:sz="4" w:space="0" w:color="3F3F3F"/>
               <w:bottom w:val="single" w:sz="4" w:space="0" w:color="3F3F3F"/>
             </w:tcBorders>
-            <w:shd w:color="auto" w:fill="F2F2F2" w:themeFill="background1" w:themeFillShade="f2" w:val="clear"/>
+            <w:shd w:val="clear" w:color="auto" w:fill="F2F2F2" w:themeFill="background1" w:themeFillShade="F2"/>
             <w:vAlign w:val="bottom"/>
           </w:tcPr>
           <w:p>
             <w:pPr>
-              <w:pStyle w:val="Normal"/>
-              <w:widowControl w:val="false"/>
-              <w:spacing w:lineRule="auto" w:line="240" w:before="0" w:after="0"/>
-              <w:rPr>
-                <w:rFonts w:ascii="Calibri" w:hAnsi="Calibri" w:eastAsia="Times New Roman" w:cs="Calibri"/>
-                <w:b/>
+              <w:widowControl w:val="0"/>
+              <w:spacing w:after="0" w:line="240" w:lineRule="auto"/>
+              <w:rPr>
+                <w:rFonts w:ascii="Calibri" w:eastAsia="Times New Roman" w:hAnsi="Calibri" w:cs="Calibri"/>
                 <w:b/>
                 <w:bCs/>
                 <w:color w:val="3F3F3F"/>
@@ -389,34 +361,51 @@
               <w:bottom w:val="single" w:sz="4" w:space="0" w:color="000000"/>
               <w:right w:val="single" w:sz="4" w:space="0" w:color="000000"/>
             </w:tcBorders>
-            <w:shd w:color="auto" w:fill="auto" w:val="clear"/>
+            <w:shd w:val="clear" w:color="auto" w:fill="auto"/>
             <w:vAlign w:val="bottom"/>
           </w:tcPr>
           <w:p>
             <w:pPr>
-              <w:pStyle w:val="Normal"/>
-              <w:widowControl w:val="false"/>
-              <w:spacing w:lineRule="auto" w:line="240" w:before="0" w:after="0"/>
-              <w:rPr>
-                <w:rFonts w:ascii="Calibri" w:hAnsi="Calibri" w:eastAsia="Times New Roman" w:cs="Calibri"/>
-                <w:color w:val="000000"/>
-                <w:lang w:eastAsia="pt-BR"/>
-              </w:rPr>
-            </w:pPr>
-            <w:r>
-              <w:rPr>
-                <w:rFonts w:eastAsia="Times New Roman" w:cs="Calibri"/>
-                <w:color w:val="000000" w:themeColor="text1" w:themeShade="ff" w:themeTint="ff"/>
-                <w:lang w:eastAsia="pt-BR"/>
-              </w:rPr>
-              <w:t>18:00 ás 22:00</w:t>
+              <w:widowControl w:val="0"/>
+              <w:spacing w:after="0" w:line="240" w:lineRule="auto"/>
+              <w:rPr>
+                <w:rFonts w:ascii="Calibri" w:eastAsia="Times New Roman" w:hAnsi="Calibri" w:cs="Calibri"/>
+                <w:color w:val="000000"/>
+                <w:lang w:eastAsia="pt-BR"/>
+              </w:rPr>
+            </w:pPr>
+            <w:r>
+              <w:rPr>
+                <w:rFonts w:eastAsia="Times New Roman" w:cs="Calibri"/>
+                <w:color w:val="000000" w:themeColor="text1"/>
+                <w:lang w:eastAsia="pt-BR"/>
+              </w:rPr>
+              <w:t xml:space="preserve">18:00 </w:t>
+            </w:r>
+            <w:proofErr w:type="gramStart"/>
+            <w:r>
+              <w:rPr>
+                <w:rFonts w:eastAsia="Times New Roman" w:cs="Calibri"/>
+                <w:color w:val="000000" w:themeColor="text1"/>
+                <w:lang w:eastAsia="pt-BR"/>
+              </w:rPr>
+              <w:t>ás</w:t>
+            </w:r>
+            <w:proofErr w:type="gramEnd"/>
+            <w:r>
+              <w:rPr>
+                <w:rFonts w:eastAsia="Times New Roman" w:cs="Calibri"/>
+                <w:color w:val="000000" w:themeColor="text1"/>
+                <w:lang w:eastAsia="pt-BR"/>
+              </w:rPr>
+              <w:t xml:space="preserve"> 22:00</w:t>
             </w:r>
           </w:p>
         </w:tc>
       </w:tr>
       <w:tr>
         <w:trPr>
-          <w:trHeight w:val="300" w:hRule="atLeast"/>
+          <w:trHeight w:val="300"/>
         </w:trPr>
         <w:tc>
           <w:tcPr>
@@ -426,17 +415,15 @@
               <w:bottom w:val="single" w:sz="4" w:space="0" w:color="3F3F3F"/>
               <w:right w:val="single" w:sz="4" w:space="0" w:color="3F3F3F"/>
             </w:tcBorders>
-            <w:shd w:color="auto" w:fill="F2F2F2" w:themeFill="background1" w:themeFillShade="f2" w:val="clear"/>
+            <w:shd w:val="clear" w:color="auto" w:fill="F2F2F2" w:themeFill="background1" w:themeFillShade="F2"/>
             <w:vAlign w:val="bottom"/>
           </w:tcPr>
           <w:p>
             <w:pPr>
-              <w:pStyle w:val="Normal"/>
-              <w:widowControl w:val="false"/>
-              <w:spacing w:lineRule="auto" w:line="240" w:before="0" w:after="0"/>
-              <w:rPr>
-                <w:rFonts w:ascii="Calibri" w:hAnsi="Calibri" w:eastAsia="Times New Roman" w:cs="Calibri"/>
-                <w:b/>
+              <w:widowControl w:val="0"/>
+              <w:spacing w:after="0" w:line="240" w:lineRule="auto"/>
+              <w:rPr>
+                <w:rFonts w:ascii="Calibri" w:eastAsia="Times New Roman" w:hAnsi="Calibri" w:cs="Calibri"/>
                 <w:b/>
                 <w:bCs/>
                 <w:color w:val="3F3F3F"/>
@@ -463,16 +450,15 @@
               <w:bottom w:val="single" w:sz="4" w:space="0" w:color="000000"/>
               <w:right w:val="single" w:sz="4" w:space="0" w:color="000000"/>
             </w:tcBorders>
-            <w:shd w:color="auto" w:fill="auto" w:val="clear"/>
+            <w:shd w:val="clear" w:color="auto" w:fill="auto"/>
             <w:vAlign w:val="bottom"/>
           </w:tcPr>
           <w:p>
             <w:pPr>
-              <w:pStyle w:val="Normal"/>
-              <w:widowControl w:val="false"/>
-              <w:spacing w:lineRule="auto" w:line="240" w:before="0" w:after="0"/>
-              <w:rPr>
-                <w:rFonts w:ascii="Calibri" w:hAnsi="Calibri" w:eastAsia="Times New Roman" w:cs="Calibri"/>
+              <w:widowControl w:val="0"/>
+              <w:spacing w:after="0" w:line="240" w:lineRule="auto"/>
+              <w:rPr>
+                <w:rFonts w:ascii="Calibri" w:eastAsia="Times New Roman" w:hAnsi="Calibri" w:cs="Calibri"/>
                 <w:color w:val="000000"/>
                 <w:lang w:eastAsia="pt-BR"/>
               </w:rPr>
@@ -490,7 +476,7 @@
       </w:tr>
       <w:tr>
         <w:trPr>
-          <w:trHeight w:val="300" w:hRule="atLeast"/>
+          <w:trHeight w:val="300"/>
         </w:trPr>
         <w:tc>
           <w:tcPr>
@@ -500,17 +486,15 @@
               <w:bottom w:val="single" w:sz="4" w:space="0" w:color="3F3F3F"/>
               <w:right w:val="single" w:sz="4" w:space="0" w:color="3F3F3F"/>
             </w:tcBorders>
-            <w:shd w:color="auto" w:fill="F2F2F2" w:themeFill="background1" w:themeFillShade="f2" w:val="clear"/>
+            <w:shd w:val="clear" w:color="auto" w:fill="F2F2F2" w:themeFill="background1" w:themeFillShade="F2"/>
             <w:vAlign w:val="bottom"/>
           </w:tcPr>
           <w:p>
             <w:pPr>
-              <w:pStyle w:val="Normal"/>
-              <w:widowControl w:val="false"/>
-              <w:spacing w:lineRule="auto" w:line="240" w:before="0" w:after="0"/>
-              <w:rPr>
-                <w:rFonts w:ascii="Calibri" w:hAnsi="Calibri" w:eastAsia="Times New Roman" w:cs="Calibri"/>
-                <w:b/>
+              <w:widowControl w:val="0"/>
+              <w:spacing w:after="0" w:line="240" w:lineRule="auto"/>
+              <w:rPr>
+                <w:rFonts w:ascii="Calibri" w:eastAsia="Times New Roman" w:hAnsi="Calibri" w:cs="Calibri"/>
                 <w:b/>
                 <w:bCs/>
                 <w:color w:val="3F3F3F"/>
@@ -537,56 +521,38 @@
               <w:bottom w:val="single" w:sz="4" w:space="0" w:color="000000"/>
               <w:right w:val="single" w:sz="4" w:space="0" w:color="000000"/>
             </w:tcBorders>
-            <w:shd w:color="auto" w:fill="auto" w:val="clear"/>
+            <w:shd w:val="clear" w:color="auto" w:fill="auto"/>
             <w:vAlign w:val="bottom"/>
           </w:tcPr>
           <w:p>
             <w:pPr>
-              <w:pStyle w:val="Normal"/>
-              <w:widowControl w:val="false"/>
-              <w:spacing w:lineRule="auto" w:line="240" w:before="0" w:after="0"/>
-              <w:rPr>
-                <w:rFonts w:ascii="Calibri" w:hAnsi="Calibri" w:eastAsia="Times New Roman" w:cs="Calibri"/>
-                <w:color w:val="000000"/>
-                <w:lang w:eastAsia="pt-BR"/>
-              </w:rPr>
-            </w:pPr>
-            <w:r>
-              <w:rPr>
-                <w:rFonts w:eastAsia="Times New Roman" w:cs="Calibri"/>
-                <w:color w:val="000000" w:themeColor="text1" w:themeShade="ff" w:themeTint="ff"/>
-                <w:lang w:eastAsia="pt-BR"/>
-              </w:rPr>
-              <w:t>Site ficar fora do ar/ item: cadastro , login e dashboard</w:t>
+              <w:widowControl w:val="0"/>
+              <w:spacing w:after="0" w:line="240" w:lineRule="auto"/>
+              <w:rPr>
+                <w:rFonts w:ascii="Calibri" w:eastAsia="Times New Roman" w:hAnsi="Calibri" w:cs="Calibri"/>
+                <w:color w:val="000000"/>
+                <w:lang w:eastAsia="pt-BR"/>
+              </w:rPr>
+            </w:pPr>
+            <w:r>
+              <w:rPr>
+                <w:rFonts w:eastAsia="Times New Roman" w:cs="Calibri"/>
+                <w:color w:val="000000" w:themeColor="text1"/>
+                <w:lang w:eastAsia="pt-BR"/>
+              </w:rPr>
+              <w:t>Possíveis vulnerabilidades no servidor</w:t>
             </w:r>
           </w:p>
         </w:tc>
       </w:tr>
     </w:tbl>
+    <w:p/>
+    <w:p/>
     <w:p>
       <w:pPr>
-        <w:pStyle w:val="Normal"/>
-        <w:rPr/>
-      </w:pPr>
-      <w:r>
-        <w:rPr/>
-      </w:r>
-    </w:p>
-    <w:p>
-      <w:pPr>
-        <w:pStyle w:val="Normal"/>
-        <w:rPr/>
-      </w:pPr>
-      <w:r>
-        <w:rPr/>
-      </w:r>
-    </w:p>
-    <w:p>
-      <w:pPr>
-        <w:pStyle w:val="Ttulododocumento"/>
+        <w:pStyle w:val="Ttulo"/>
         <w:jc w:val="center"/>
         <w:rPr>
-          <w:b/>
           <w:b/>
           <w:sz w:val="36"/>
           <w:szCs w:val="36"/>
@@ -601,38 +567,27 @@
         <w:t>Cronograma/Procedimento de escalação</w:t>
       </w:r>
     </w:p>
-    <w:p>
-      <w:pPr>
-        <w:pStyle w:val="Normal"/>
-        <w:rPr/>
-      </w:pPr>
-      <w:r>
-        <w:rPr/>
-      </w:r>
-    </w:p>
+    <w:p/>
     <w:tbl>
       <w:tblPr>
         <w:tblW w:w="9923" w:type="dxa"/>
-        <w:jc w:val="left"/>
         <w:tblInd w:w="-719" w:type="dxa"/>
         <w:tblLayout w:type="fixed"/>
         <w:tblCellMar>
-          <w:top w:w="0" w:type="dxa"/>
           <w:left w:w="70" w:type="dxa"/>
-          <w:bottom w:w="0" w:type="dxa"/>
           <w:right w:w="70" w:type="dxa"/>
         </w:tblCellMar>
-        <w:tblLook w:val="04a0" w:noHBand="0" w:noVBand="1" w:firstColumn="1" w:lastRow="0" w:lastColumn="0" w:firstRow="1"/>
+        <w:tblLook w:val="04A0" w:firstRow="1" w:lastRow="0" w:firstColumn="1" w:lastColumn="0" w:noHBand="0" w:noVBand="1"/>
       </w:tblPr>
       <w:tblGrid>
-        <w:gridCol w:w="3118"/>
+        <w:gridCol w:w="3119"/>
         <w:gridCol w:w="3545"/>
         <w:gridCol w:w="1701"/>
         <w:gridCol w:w="1558"/>
       </w:tblGrid>
       <w:tr>
         <w:trPr>
-          <w:trHeight w:val="615" w:hRule="atLeast"/>
+          <w:trHeight w:val="615"/>
         </w:trPr>
         <w:tc>
           <w:tcPr>
@@ -643,18 +598,16 @@
               <w:bottom w:val="single" w:sz="8" w:space="0" w:color="000000"/>
               <w:right w:val="single" w:sz="4" w:space="0" w:color="7F7F7F"/>
             </w:tcBorders>
-            <w:shd w:color="auto" w:fill="EDEDED" w:themeFill="accent3" w:themeFillTint="33" w:val="clear"/>
-            <w:vAlign w:val="center"/>
-          </w:tcPr>
-          <w:p>
-            <w:pPr>
-              <w:pStyle w:val="Normal"/>
-              <w:widowControl w:val="false"/>
-              <w:spacing w:lineRule="auto" w:line="240" w:before="0" w:after="0"/>
+            <w:shd w:val="clear" w:color="auto" w:fill="EDEDED" w:themeFill="accent3" w:themeFillTint="33"/>
+            <w:vAlign w:val="center"/>
+          </w:tcPr>
+          <w:p>
+            <w:pPr>
+              <w:widowControl w:val="0"/>
+              <w:spacing w:after="0" w:line="240" w:lineRule="auto"/>
               <w:jc w:val="center"/>
               <w:rPr>
-                <w:rFonts w:ascii="Calibri" w:hAnsi="Calibri" w:eastAsia="Times New Roman" w:cs="Calibri"/>
-                <w:b/>
+                <w:rFonts w:ascii="Calibri" w:eastAsia="Times New Roman" w:hAnsi="Calibri" w:cs="Calibri"/>
                 <w:b/>
                 <w:color w:val="000000"/>
                 <w:lang w:eastAsia="pt-BR"/>
@@ -679,18 +632,16 @@
               <w:bottom w:val="single" w:sz="8" w:space="0" w:color="000000"/>
               <w:right w:val="single" w:sz="4" w:space="0" w:color="7F7F7F"/>
             </w:tcBorders>
-            <w:shd w:color="auto" w:fill="EDEDED" w:themeFill="accent3" w:themeFillTint="33" w:val="clear"/>
-            <w:vAlign w:val="center"/>
-          </w:tcPr>
-          <w:p>
-            <w:pPr>
-              <w:pStyle w:val="Normal"/>
-              <w:widowControl w:val="false"/>
-              <w:spacing w:lineRule="auto" w:line="240" w:before="0" w:after="0"/>
+            <w:shd w:val="clear" w:color="auto" w:fill="EDEDED" w:themeFill="accent3" w:themeFillTint="33"/>
+            <w:vAlign w:val="center"/>
+          </w:tcPr>
+          <w:p>
+            <w:pPr>
+              <w:widowControl w:val="0"/>
+              <w:spacing w:after="0" w:line="240" w:lineRule="auto"/>
               <w:jc w:val="center"/>
               <w:rPr>
-                <w:rFonts w:ascii="Calibri" w:hAnsi="Calibri" w:eastAsia="Times New Roman" w:cs="Calibri"/>
-                <w:b/>
+                <w:rFonts w:ascii="Calibri" w:eastAsia="Times New Roman" w:hAnsi="Calibri" w:cs="Calibri"/>
                 <w:b/>
                 <w:color w:val="000000"/>
                 <w:lang w:eastAsia="pt-BR"/>
@@ -715,30 +666,39 @@
               <w:bottom w:val="single" w:sz="8" w:space="0" w:color="000000"/>
               <w:right w:val="single" w:sz="4" w:space="0" w:color="7F7F7F"/>
             </w:tcBorders>
-            <w:shd w:color="auto" w:fill="EDEDED" w:themeFill="accent3" w:themeFillTint="33" w:val="clear"/>
-            <w:vAlign w:val="center"/>
-          </w:tcPr>
-          <w:p>
-            <w:pPr>
-              <w:pStyle w:val="Normal"/>
-              <w:widowControl w:val="false"/>
-              <w:spacing w:lineRule="auto" w:line="240" w:before="0" w:after="0"/>
-              <w:rPr>
-                <w:rFonts w:ascii="Calibri" w:hAnsi="Calibri" w:eastAsia="Times New Roman" w:cs="Calibri"/>
-                <w:b/>
-                <w:b/>
-                <w:color w:val="000000"/>
-                <w:lang w:eastAsia="pt-BR"/>
-              </w:rPr>
-            </w:pPr>
-            <w:r>
-              <w:rPr>
-                <w:rFonts w:eastAsia="Times New Roman" w:cs="Calibri"/>
-                <w:b/>
-                <w:color w:val="000000"/>
-                <w:lang w:eastAsia="pt-BR"/>
-              </w:rPr>
-              <w:t>Horario de inicio</w:t>
+            <w:shd w:val="clear" w:color="auto" w:fill="EDEDED" w:themeFill="accent3" w:themeFillTint="33"/>
+            <w:vAlign w:val="center"/>
+          </w:tcPr>
+          <w:p>
+            <w:pPr>
+              <w:widowControl w:val="0"/>
+              <w:spacing w:after="0" w:line="240" w:lineRule="auto"/>
+              <w:rPr>
+                <w:rFonts w:ascii="Calibri" w:eastAsia="Times New Roman" w:hAnsi="Calibri" w:cs="Calibri"/>
+                <w:b/>
+                <w:color w:val="000000"/>
+                <w:lang w:eastAsia="pt-BR"/>
+              </w:rPr>
+            </w:pPr>
+            <w:proofErr w:type="spellStart"/>
+            <w:r>
+              <w:rPr>
+                <w:rFonts w:eastAsia="Times New Roman" w:cs="Calibri"/>
+                <w:b/>
+                <w:color w:val="000000"/>
+                <w:lang w:eastAsia="pt-BR"/>
+              </w:rPr>
+              <w:t>Horario</w:t>
+            </w:r>
+            <w:proofErr w:type="spellEnd"/>
+            <w:r>
+              <w:rPr>
+                <w:rFonts w:eastAsia="Times New Roman" w:cs="Calibri"/>
+                <w:b/>
+                <w:color w:val="000000"/>
+                <w:lang w:eastAsia="pt-BR"/>
+              </w:rPr>
+              <w:t xml:space="preserve"> de inicio</w:t>
             </w:r>
           </w:p>
         </w:tc>
@@ -750,37 +710,46 @@
               <w:bottom w:val="single" w:sz="8" w:space="0" w:color="000000"/>
               <w:right w:val="single" w:sz="8" w:space="0" w:color="000000"/>
             </w:tcBorders>
-            <w:shd w:color="auto" w:fill="EDEDED" w:themeFill="accent3" w:themeFillTint="33" w:val="clear"/>
-            <w:vAlign w:val="center"/>
-          </w:tcPr>
-          <w:p>
-            <w:pPr>
-              <w:pStyle w:val="Normal"/>
-              <w:widowControl w:val="false"/>
-              <w:spacing w:lineRule="auto" w:line="240" w:before="0" w:after="0"/>
-              <w:rPr>
-                <w:rFonts w:ascii="Calibri" w:hAnsi="Calibri" w:eastAsia="Times New Roman" w:cs="Calibri"/>
-                <w:b/>
-                <w:b/>
-                <w:color w:val="000000"/>
-                <w:lang w:eastAsia="pt-BR"/>
-              </w:rPr>
-            </w:pPr>
-            <w:r>
-              <w:rPr>
-                <w:rFonts w:eastAsia="Times New Roman" w:cs="Calibri"/>
-                <w:b/>
-                <w:color w:val="000000"/>
-                <w:lang w:eastAsia="pt-BR"/>
-              </w:rPr>
-              <w:t>Horario de fim</w:t>
+            <w:shd w:val="clear" w:color="auto" w:fill="EDEDED" w:themeFill="accent3" w:themeFillTint="33"/>
+            <w:vAlign w:val="center"/>
+          </w:tcPr>
+          <w:p>
+            <w:pPr>
+              <w:widowControl w:val="0"/>
+              <w:spacing w:after="0" w:line="240" w:lineRule="auto"/>
+              <w:rPr>
+                <w:rFonts w:ascii="Calibri" w:eastAsia="Times New Roman" w:hAnsi="Calibri" w:cs="Calibri"/>
+                <w:b/>
+                <w:color w:val="000000"/>
+                <w:lang w:eastAsia="pt-BR"/>
+              </w:rPr>
+            </w:pPr>
+            <w:proofErr w:type="spellStart"/>
+            <w:r>
+              <w:rPr>
+                <w:rFonts w:eastAsia="Times New Roman" w:cs="Calibri"/>
+                <w:b/>
+                <w:color w:val="000000"/>
+                <w:lang w:eastAsia="pt-BR"/>
+              </w:rPr>
+              <w:t>Horario</w:t>
+            </w:r>
+            <w:proofErr w:type="spellEnd"/>
+            <w:r>
+              <w:rPr>
+                <w:rFonts w:eastAsia="Times New Roman" w:cs="Calibri"/>
+                <w:b/>
+                <w:color w:val="000000"/>
+                <w:lang w:eastAsia="pt-BR"/>
+              </w:rPr>
+              <w:t xml:space="preserve"> de fim</w:t>
             </w:r>
           </w:p>
         </w:tc>
       </w:tr>
       <w:tr>
         <w:trPr>
-          <w:trHeight w:val="315" w:hRule="atLeast"/>
+          <w:trHeight w:val="315"/>
         </w:trPr>
         <w:tc>
           <w:tcPr>
@@ -791,24 +760,23 @@
               <w:bottom w:val="double" w:sz="6" w:space="0" w:color="3F3F3F"/>
               <w:right w:val="double" w:sz="6" w:space="0" w:color="3F3F3F"/>
             </w:tcBorders>
-            <w:shd w:color="auto" w:fill="A5A5A5" w:themeFill="accent3" w:val="clear"/>
-            <w:vAlign w:val="center"/>
-          </w:tcPr>
-          <w:p>
-            <w:pPr>
-              <w:pStyle w:val="Normal"/>
-              <w:widowControl w:val="false"/>
-              <w:spacing w:lineRule="auto" w:line="240" w:before="0" w:after="0"/>
+            <w:shd w:val="clear" w:color="auto" w:fill="A5A5A5" w:themeFill="accent3"/>
+            <w:vAlign w:val="center"/>
+          </w:tcPr>
+          <w:p>
+            <w:pPr>
+              <w:widowControl w:val="0"/>
+              <w:spacing w:after="0" w:line="240" w:lineRule="auto"/>
               <w:jc w:val="center"/>
               <w:rPr>
-                <w:rFonts w:ascii="Calibri" w:hAnsi="Calibri" w:eastAsia="Times New Roman" w:cs="Calibri"/>
-                <w:b/>
+                <w:rFonts w:ascii="Calibri" w:eastAsia="Times New Roman" w:hAnsi="Calibri" w:cs="Calibri"/>
                 <w:b/>
                 <w:bCs/>
                 <w:color w:val="FFFFFF"/>
                 <w:lang w:eastAsia="pt-BR"/>
               </w:rPr>
             </w:pPr>
+            <w:proofErr w:type="spellStart"/>
             <w:r>
               <w:rPr>
                 <w:rFonts w:eastAsia="Times New Roman" w:cs="Calibri"/>
@@ -819,12 +787,13 @@
               </w:rPr>
               <w:t>Pré-Requsitos</w:t>
             </w:r>
+            <w:proofErr w:type="spellEnd"/>
           </w:p>
         </w:tc>
       </w:tr>
       <w:tr>
         <w:trPr>
-          <w:trHeight w:val="315" w:hRule="atLeast"/>
+          <w:trHeight w:val="315"/>
         </w:trPr>
         <w:tc>
           <w:tcPr>
@@ -835,16 +804,15 @@
               <w:left w:val="single" w:sz="8" w:space="0" w:color="000000"/>
               <w:right w:val="single" w:sz="8" w:space="0" w:color="000000"/>
             </w:tcBorders>
-            <w:shd w:color="auto" w:fill="auto" w:val="clear"/>
-            <w:vAlign w:val="center"/>
-          </w:tcPr>
-          <w:p>
-            <w:pPr>
-              <w:pStyle w:val="Normal"/>
-              <w:widowControl w:val="false"/>
-              <w:spacing w:lineRule="auto" w:line="240" w:before="0" w:after="0"/>
-              <w:rPr>
-                <w:rFonts w:ascii="Calibri" w:hAnsi="Calibri" w:eastAsia="Times New Roman" w:cs="Calibri"/>
+            <w:shd w:val="clear" w:color="auto" w:fill="auto"/>
+            <w:vAlign w:val="center"/>
+          </w:tcPr>
+          <w:p>
+            <w:pPr>
+              <w:widowControl w:val="0"/>
+              <w:spacing w:after="0" w:line="240" w:lineRule="auto"/>
+              <w:rPr>
+                <w:rFonts w:ascii="Calibri" w:eastAsia="Times New Roman" w:hAnsi="Calibri" w:cs="Calibri"/>
                 <w:color w:val="000000"/>
                 <w:lang w:eastAsia="pt-BR"/>
               </w:rPr>
@@ -868,27 +836,26 @@
               <w:left w:val="single" w:sz="8" w:space="0" w:color="000000"/>
               <w:right w:val="single" w:sz="8" w:space="0" w:color="000000"/>
             </w:tcBorders>
-            <w:shd w:color="auto" w:fill="auto" w:val="clear"/>
-            <w:vAlign w:val="center"/>
-          </w:tcPr>
-          <w:p>
-            <w:pPr>
-              <w:pStyle w:val="Normal"/>
-              <w:widowControl w:val="false"/>
-              <w:spacing w:lineRule="auto" w:line="240" w:before="0" w:after="0"/>
-              <w:rPr>
-                <w:rFonts w:ascii="Calibri" w:hAnsi="Calibri" w:eastAsia="Times New Roman" w:cs="Calibri"/>
-                <w:color w:val="000000"/>
-                <w:lang w:eastAsia="pt-BR"/>
-              </w:rPr>
-            </w:pPr>
-            <w:r>
-              <w:rPr>
-                <w:rFonts w:eastAsia="Times New Roman" w:cs="Calibri"/>
-                <w:color w:val="000000" w:themeColor="text1" w:themeShade="ff" w:themeTint="ff"/>
-                <w:lang w:eastAsia="pt-BR"/>
-              </w:rPr>
-              <w:t>Kaiqui Petty</w:t>
+            <w:shd w:val="clear" w:color="auto" w:fill="auto"/>
+            <w:vAlign w:val="center"/>
+          </w:tcPr>
+          <w:p>
+            <w:pPr>
+              <w:widowControl w:val="0"/>
+              <w:spacing w:after="0" w:line="240" w:lineRule="auto"/>
+              <w:rPr>
+                <w:rFonts w:ascii="Calibri" w:eastAsia="Times New Roman" w:hAnsi="Calibri" w:cs="Calibri"/>
+                <w:color w:val="000000"/>
+                <w:lang w:eastAsia="pt-BR"/>
+              </w:rPr>
+            </w:pPr>
+            <w:r>
+              <w:rPr>
+                <w:rFonts w:eastAsia="Times New Roman" w:cs="Calibri"/>
+                <w:color w:val="000000" w:themeColor="text1"/>
+                <w:lang w:eastAsia="pt-BR"/>
+              </w:rPr>
+              <w:t>Ester</w:t>
             </w:r>
           </w:p>
         </w:tc>
@@ -901,25 +868,24 @@
               <w:left w:val="single" w:sz="8" w:space="0" w:color="000000"/>
               <w:right w:val="single" w:sz="8" w:space="0" w:color="000000"/>
             </w:tcBorders>
-            <w:shd w:color="auto" w:fill="auto" w:val="clear"/>
-            <w:vAlign w:val="center"/>
-          </w:tcPr>
-          <w:p>
-            <w:pPr>
-              <w:pStyle w:val="Normal"/>
-              <w:widowControl w:val="false"/>
-              <w:spacing w:lineRule="auto" w:line="240" w:before="0" w:after="0"/>
+            <w:shd w:val="clear" w:color="auto" w:fill="auto"/>
+            <w:vAlign w:val="center"/>
+          </w:tcPr>
+          <w:p>
+            <w:pPr>
+              <w:widowControl w:val="0"/>
+              <w:spacing w:after="0" w:line="240" w:lineRule="auto"/>
               <w:jc w:val="center"/>
               <w:rPr>
-                <w:rFonts w:ascii="Calibri" w:hAnsi="Calibri" w:eastAsia="Times New Roman" w:cs="Calibri"/>
-                <w:color w:val="000000"/>
-                <w:lang w:eastAsia="pt-BR"/>
-              </w:rPr>
-            </w:pPr>
-            <w:r>
-              <w:rPr>
-                <w:rFonts w:eastAsia="Times New Roman" w:cs="Calibri"/>
-                <w:color w:val="000000" w:themeColor="text1" w:themeShade="ff" w:themeTint="ff"/>
+                <w:rFonts w:ascii="Calibri" w:eastAsia="Times New Roman" w:hAnsi="Calibri" w:cs="Calibri"/>
+                <w:color w:val="000000"/>
+                <w:lang w:eastAsia="pt-BR"/>
+              </w:rPr>
+            </w:pPr>
+            <w:r>
+              <w:rPr>
+                <w:rFonts w:eastAsia="Times New Roman" w:cs="Calibri"/>
+                <w:color w:val="000000" w:themeColor="text1"/>
                 <w:lang w:eastAsia="pt-BR"/>
               </w:rPr>
               <w:t>18:00</w:t>
@@ -935,25 +901,24 @@
               <w:left w:val="single" w:sz="8" w:space="0" w:color="000000"/>
               <w:right w:val="single" w:sz="8" w:space="0" w:color="000000"/>
             </w:tcBorders>
-            <w:shd w:color="auto" w:fill="auto" w:val="clear"/>
-            <w:vAlign w:val="center"/>
-          </w:tcPr>
-          <w:p>
-            <w:pPr>
-              <w:pStyle w:val="Normal"/>
-              <w:widowControl w:val="false"/>
-              <w:spacing w:lineRule="auto" w:line="240" w:before="0" w:after="0"/>
+            <w:shd w:val="clear" w:color="auto" w:fill="auto"/>
+            <w:vAlign w:val="center"/>
+          </w:tcPr>
+          <w:p>
+            <w:pPr>
+              <w:widowControl w:val="0"/>
+              <w:spacing w:after="0" w:line="240" w:lineRule="auto"/>
               <w:jc w:val="center"/>
               <w:rPr>
-                <w:rFonts w:ascii="Calibri" w:hAnsi="Calibri" w:eastAsia="Times New Roman" w:cs="Calibri"/>
-                <w:color w:val="000000"/>
-                <w:lang w:eastAsia="pt-BR"/>
-              </w:rPr>
-            </w:pPr>
-            <w:r>
-              <w:rPr>
-                <w:rFonts w:eastAsia="Times New Roman" w:cs="Calibri"/>
-                <w:color w:val="000000" w:themeColor="text1" w:themeShade="ff" w:themeTint="ff"/>
+                <w:rFonts w:ascii="Calibri" w:eastAsia="Times New Roman" w:hAnsi="Calibri" w:cs="Calibri"/>
+                <w:color w:val="000000"/>
+                <w:lang w:eastAsia="pt-BR"/>
+              </w:rPr>
+            </w:pPr>
+            <w:r>
+              <w:rPr>
+                <w:rFonts w:eastAsia="Times New Roman" w:cs="Calibri"/>
+                <w:color w:val="000000" w:themeColor="text1"/>
                 <w:lang w:eastAsia="pt-BR"/>
               </w:rPr>
               <w:t>18:30</w:t>
@@ -963,120 +928,84 @@
       </w:tr>
       <w:tr>
         <w:trPr>
-          <w:trHeight w:val="315" w:hRule="atLeast"/>
+          <w:trHeight w:val="315"/>
         </w:trPr>
         <w:tc>
           <w:tcPr>
             <w:tcW w:w="3118" w:type="dxa"/>
-            <w:vMerge w:val="continue"/>
-            <w:tcBorders/>
-            <w:vAlign w:val="center"/>
-          </w:tcPr>
-          <w:p>
-            <w:pPr>
-              <w:pStyle w:val="Normal"/>
-              <w:widowControl w:val="false"/>
-              <w:spacing w:lineRule="auto" w:line="240" w:before="0" w:after="0"/>
-              <w:rPr>
-                <w:rFonts w:ascii="Calibri" w:hAnsi="Calibri" w:eastAsia="Times New Roman" w:cs="Calibri"/>
-                <w:color w:val="000000"/>
-                <w:lang w:eastAsia="pt-BR"/>
-              </w:rPr>
-            </w:pPr>
-            <w:r>
-              <w:rPr>
-                <w:rFonts w:eastAsia="Times New Roman" w:cs="Calibri"/>
-                <w:color w:val="000000"/>
-                <w:lang w:eastAsia="pt-BR"/>
-              </w:rPr>
-            </w:r>
+            <w:vMerge/>
+            <w:vAlign w:val="center"/>
+          </w:tcPr>
+          <w:p>
+            <w:pPr>
+              <w:widowControl w:val="0"/>
+              <w:spacing w:after="0" w:line="240" w:lineRule="auto"/>
+              <w:rPr>
+                <w:rFonts w:ascii="Calibri" w:eastAsia="Times New Roman" w:hAnsi="Calibri" w:cs="Calibri"/>
+                <w:color w:val="000000"/>
+                <w:lang w:eastAsia="pt-BR"/>
+              </w:rPr>
+            </w:pPr>
           </w:p>
         </w:tc>
         <w:tc>
           <w:tcPr>
             <w:tcW w:w="3545" w:type="dxa"/>
-            <w:vMerge w:val="continue"/>
-            <w:tcBorders/>
-            <w:vAlign w:val="center"/>
-          </w:tcPr>
-          <w:p>
-            <w:pPr>
-              <w:pStyle w:val="Normal"/>
-              <w:widowControl w:val="false"/>
-              <w:spacing w:lineRule="auto" w:line="240" w:before="0" w:after="0"/>
-              <w:rPr>
-                <w:rFonts w:ascii="Calibri" w:hAnsi="Calibri" w:eastAsia="Times New Roman" w:cs="Calibri"/>
-                <w:color w:val="000000"/>
-                <w:lang w:eastAsia="pt-BR"/>
-              </w:rPr>
-            </w:pPr>
-            <w:r>
-              <w:rPr>
-                <w:rFonts w:eastAsia="Times New Roman" w:cs="Calibri"/>
-                <w:color w:val="000000"/>
-                <w:lang w:eastAsia="pt-BR"/>
-              </w:rPr>
-            </w:r>
+            <w:vMerge/>
+            <w:vAlign w:val="center"/>
+          </w:tcPr>
+          <w:p>
+            <w:pPr>
+              <w:widowControl w:val="0"/>
+              <w:spacing w:after="0" w:line="240" w:lineRule="auto"/>
+              <w:rPr>
+                <w:rFonts w:ascii="Calibri" w:eastAsia="Times New Roman" w:hAnsi="Calibri" w:cs="Calibri"/>
+                <w:color w:val="000000"/>
+                <w:lang w:eastAsia="pt-BR"/>
+              </w:rPr>
+            </w:pPr>
           </w:p>
         </w:tc>
         <w:tc>
           <w:tcPr>
             <w:tcW w:w="1701" w:type="dxa"/>
-            <w:vMerge w:val="continue"/>
-            <w:tcBorders/>
-            <w:vAlign w:val="center"/>
-          </w:tcPr>
-          <w:p>
-            <w:pPr>
-              <w:pStyle w:val="Normal"/>
-              <w:widowControl w:val="false"/>
-              <w:spacing w:lineRule="auto" w:line="240" w:before="0" w:after="0"/>
-              <w:rPr>
-                <w:rFonts w:ascii="Calibri" w:hAnsi="Calibri" w:eastAsia="Times New Roman" w:cs="Calibri"/>
-                <w:color w:val="000000"/>
-                <w:lang w:eastAsia="pt-BR"/>
-              </w:rPr>
-            </w:pPr>
-            <w:r>
-              <w:rPr>
-                <w:rFonts w:eastAsia="Times New Roman" w:cs="Calibri"/>
-                <w:color w:val="000000"/>
-                <w:lang w:eastAsia="pt-BR"/>
-              </w:rPr>
-            </w:r>
+            <w:vMerge/>
+            <w:vAlign w:val="center"/>
+          </w:tcPr>
+          <w:p>
+            <w:pPr>
+              <w:widowControl w:val="0"/>
+              <w:spacing w:after="0" w:line="240" w:lineRule="auto"/>
+              <w:rPr>
+                <w:rFonts w:ascii="Calibri" w:eastAsia="Times New Roman" w:hAnsi="Calibri" w:cs="Calibri"/>
+                <w:color w:val="000000"/>
+                <w:lang w:eastAsia="pt-BR"/>
+              </w:rPr>
+            </w:pPr>
           </w:p>
         </w:tc>
         <w:tc>
           <w:tcPr>
             <w:tcW w:w="1558" w:type="dxa"/>
-            <w:vMerge w:val="continue"/>
-            <w:tcBorders/>
-            <w:vAlign w:val="center"/>
-          </w:tcPr>
-          <w:p>
-            <w:pPr>
-              <w:pStyle w:val="Normal"/>
-              <w:widowControl w:val="false"/>
-              <w:spacing w:lineRule="auto" w:line="240" w:before="0" w:after="0"/>
-              <w:rPr>
-                <w:rFonts w:ascii="Calibri" w:hAnsi="Calibri" w:eastAsia="Times New Roman" w:cs="Calibri"/>
-                <w:color w:val="000000"/>
-                <w:lang w:eastAsia="pt-BR"/>
-              </w:rPr>
-            </w:pPr>
-            <w:r>
-              <w:rPr>
-                <w:rFonts w:eastAsia="Times New Roman" w:cs="Calibri"/>
-                <w:color w:val="000000"/>
-                <w:lang w:eastAsia="pt-BR"/>
-              </w:rPr>
-            </w:r>
+            <w:vMerge/>
+            <w:vAlign w:val="center"/>
+          </w:tcPr>
+          <w:p>
+            <w:pPr>
+              <w:widowControl w:val="0"/>
+              <w:spacing w:after="0" w:line="240" w:lineRule="auto"/>
+              <w:rPr>
+                <w:rFonts w:ascii="Calibri" w:eastAsia="Times New Roman" w:hAnsi="Calibri" w:cs="Calibri"/>
+                <w:color w:val="000000"/>
+                <w:lang w:eastAsia="pt-BR"/>
+              </w:rPr>
+            </w:pPr>
           </w:p>
         </w:tc>
       </w:tr>
       <w:tr>
         <w:trPr>
-          <w:trHeight w:val="315" w:hRule="atLeast"/>
+          <w:trHeight w:val="315"/>
         </w:trPr>
         <w:tc>
           <w:tcPr>
@@ -1085,16 +1014,15 @@
               <w:left w:val="single" w:sz="8" w:space="0" w:color="000000"/>
               <w:right w:val="single" w:sz="8" w:space="0" w:color="000000"/>
             </w:tcBorders>
-            <w:shd w:color="auto" w:fill="auto" w:val="clear"/>
-            <w:vAlign w:val="center"/>
-          </w:tcPr>
-          <w:p>
-            <w:pPr>
-              <w:pStyle w:val="Normal"/>
-              <w:widowControl w:val="false"/>
-              <w:spacing w:lineRule="auto" w:line="240" w:before="0" w:after="0"/>
-              <w:rPr>
-                <w:rFonts w:ascii="Calibri" w:hAnsi="Calibri" w:eastAsia="Times New Roman" w:cs="Calibri"/>
+            <w:shd w:val="clear" w:color="auto" w:fill="auto"/>
+            <w:vAlign w:val="center"/>
+          </w:tcPr>
+          <w:p>
+            <w:pPr>
+              <w:widowControl w:val="0"/>
+              <w:spacing w:after="0" w:line="240" w:lineRule="auto"/>
+              <w:rPr>
+                <w:rFonts w:ascii="Calibri" w:eastAsia="Times New Roman" w:hAnsi="Calibri" w:cs="Calibri"/>
                 <w:color w:val="000000"/>
                 <w:lang w:eastAsia="pt-BR"/>
               </w:rPr>
@@ -1115,27 +1043,26 @@
             <w:tcBorders>
               <w:right w:val="single" w:sz="8" w:space="0" w:color="000000"/>
             </w:tcBorders>
-            <w:shd w:color="auto" w:fill="auto" w:val="clear"/>
-            <w:vAlign w:val="center"/>
-          </w:tcPr>
-          <w:p>
-            <w:pPr>
-              <w:pStyle w:val="Normal"/>
-              <w:widowControl w:val="false"/>
-              <w:spacing w:lineRule="auto" w:line="240" w:before="0" w:after="0"/>
-              <w:rPr>
-                <w:rFonts w:ascii="Calibri" w:hAnsi="Calibri" w:eastAsia="Times New Roman" w:cs="Calibri"/>
-                <w:color w:val="000000"/>
-                <w:lang w:eastAsia="pt-BR"/>
-              </w:rPr>
-            </w:pPr>
-            <w:r>
-              <w:rPr>
-                <w:rFonts w:eastAsia="Times New Roman" w:cs="Calibri"/>
-                <w:color w:val="000000" w:themeColor="text1" w:themeShade="ff" w:themeTint="ff"/>
-                <w:lang w:eastAsia="pt-BR"/>
-              </w:rPr>
-              <w:t>Guilherme mendes</w:t>
+            <w:shd w:val="clear" w:color="auto" w:fill="auto"/>
+            <w:vAlign w:val="center"/>
+          </w:tcPr>
+          <w:p>
+            <w:pPr>
+              <w:widowControl w:val="0"/>
+              <w:spacing w:after="0" w:line="240" w:lineRule="auto"/>
+              <w:rPr>
+                <w:rFonts w:ascii="Calibri" w:eastAsia="Times New Roman" w:hAnsi="Calibri" w:cs="Calibri"/>
+                <w:color w:val="000000"/>
+                <w:lang w:eastAsia="pt-BR"/>
+              </w:rPr>
+            </w:pPr>
+            <w:r>
+              <w:rPr>
+                <w:rFonts w:eastAsia="Times New Roman" w:cs="Calibri"/>
+                <w:color w:val="000000" w:themeColor="text1"/>
+                <w:lang w:eastAsia="pt-BR"/>
+              </w:rPr>
+              <w:t>Thalita</w:t>
             </w:r>
           </w:p>
         </w:tc>
@@ -1145,25 +1072,24 @@
             <w:tcBorders>
               <w:right w:val="single" w:sz="8" w:space="0" w:color="000000"/>
             </w:tcBorders>
-            <w:shd w:color="auto" w:fill="auto" w:val="clear"/>
-            <w:vAlign w:val="center"/>
-          </w:tcPr>
-          <w:p>
-            <w:pPr>
-              <w:pStyle w:val="Normal"/>
-              <w:widowControl w:val="false"/>
-              <w:spacing w:lineRule="auto" w:line="240" w:before="0" w:after="0"/>
+            <w:shd w:val="clear" w:color="auto" w:fill="auto"/>
+            <w:vAlign w:val="center"/>
+          </w:tcPr>
+          <w:p>
+            <w:pPr>
+              <w:widowControl w:val="0"/>
+              <w:spacing w:after="0" w:line="240" w:lineRule="auto"/>
               <w:jc w:val="center"/>
               <w:rPr>
-                <w:rFonts w:ascii="Calibri" w:hAnsi="Calibri" w:eastAsia="Times New Roman" w:cs="Calibri"/>
-                <w:color w:val="000000"/>
-                <w:lang w:eastAsia="pt-BR"/>
-              </w:rPr>
-            </w:pPr>
-            <w:r>
-              <w:rPr>
-                <w:rFonts w:eastAsia="Times New Roman" w:cs="Calibri"/>
-                <w:color w:val="000000" w:themeColor="text1" w:themeShade="ff" w:themeTint="ff"/>
+                <w:rFonts w:ascii="Calibri" w:eastAsia="Times New Roman" w:hAnsi="Calibri" w:cs="Calibri"/>
+                <w:color w:val="000000"/>
+                <w:lang w:eastAsia="pt-BR"/>
+              </w:rPr>
+            </w:pPr>
+            <w:r>
+              <w:rPr>
+                <w:rFonts w:eastAsia="Times New Roman" w:cs="Calibri"/>
+                <w:color w:val="000000" w:themeColor="text1"/>
                 <w:lang w:eastAsia="pt-BR"/>
               </w:rPr>
               <w:t>18:30</w:t>
@@ -1176,25 +1102,24 @@
             <w:tcBorders>
               <w:right w:val="single" w:sz="8" w:space="0" w:color="000000"/>
             </w:tcBorders>
-            <w:shd w:color="auto" w:fill="auto" w:val="clear"/>
-            <w:vAlign w:val="center"/>
-          </w:tcPr>
-          <w:p>
-            <w:pPr>
-              <w:pStyle w:val="Normal"/>
-              <w:widowControl w:val="false"/>
-              <w:spacing w:lineRule="auto" w:line="240" w:before="0" w:after="0"/>
+            <w:shd w:val="clear" w:color="auto" w:fill="auto"/>
+            <w:vAlign w:val="center"/>
+          </w:tcPr>
+          <w:p>
+            <w:pPr>
+              <w:widowControl w:val="0"/>
+              <w:spacing w:after="0" w:line="240" w:lineRule="auto"/>
               <w:jc w:val="center"/>
               <w:rPr>
-                <w:rFonts w:ascii="Calibri" w:hAnsi="Calibri" w:eastAsia="Times New Roman" w:cs="Calibri"/>
-                <w:color w:val="000000"/>
-                <w:lang w:eastAsia="pt-BR"/>
-              </w:rPr>
-            </w:pPr>
-            <w:r>
-              <w:rPr>
-                <w:rFonts w:eastAsia="Times New Roman" w:cs="Calibri"/>
-                <w:color w:val="000000" w:themeColor="text1" w:themeShade="ff" w:themeTint="ff"/>
+                <w:rFonts w:ascii="Calibri" w:eastAsia="Times New Roman" w:hAnsi="Calibri" w:cs="Calibri"/>
+                <w:color w:val="000000"/>
+                <w:lang w:eastAsia="pt-BR"/>
+              </w:rPr>
+            </w:pPr>
+            <w:r>
+              <w:rPr>
+                <w:rFonts w:eastAsia="Times New Roman" w:cs="Calibri"/>
+                <w:color w:val="000000" w:themeColor="text1"/>
                 <w:lang w:eastAsia="pt-BR"/>
               </w:rPr>
               <w:t>19:00</w:t>
@@ -1204,7 +1129,7 @@
       </w:tr>
       <w:tr>
         <w:trPr>
-          <w:trHeight w:val="330" w:hRule="atLeast"/>
+          <w:trHeight w:val="330"/>
         </w:trPr>
         <w:tc>
           <w:tcPr>
@@ -1216,18 +1141,16 @@
               <w:bottom w:val="double" w:sz="6" w:space="0" w:color="3F3F3F"/>
               <w:right w:val="double" w:sz="6" w:space="0" w:color="3F3F3F"/>
             </w:tcBorders>
-            <w:shd w:color="auto" w:fill="A5A5A5" w:themeFill="accent3" w:val="clear"/>
+            <w:shd w:val="clear" w:color="auto" w:fill="A5A5A5" w:themeFill="accent3"/>
             <w:vAlign w:val="bottom"/>
           </w:tcPr>
           <w:p>
             <w:pPr>
-              <w:pStyle w:val="Normal"/>
-              <w:widowControl w:val="false"/>
-              <w:spacing w:lineRule="auto" w:line="240" w:before="0" w:after="0"/>
+              <w:widowControl w:val="0"/>
+              <w:spacing w:after="0" w:line="240" w:lineRule="auto"/>
               <w:jc w:val="center"/>
               <w:rPr>
-                <w:rFonts w:ascii="Calibri" w:hAnsi="Calibri" w:eastAsia="Times New Roman" w:cs="Calibri"/>
-                <w:b/>
+                <w:rFonts w:ascii="Calibri" w:eastAsia="Times New Roman" w:hAnsi="Calibri" w:cs="Calibri"/>
                 <w:b/>
                 <w:bCs/>
                 <w:color w:val="FFFFFF"/>
@@ -1249,7 +1172,7 @@
       </w:tr>
       <w:tr>
         <w:trPr>
-          <w:trHeight w:val="330" w:hRule="atLeast"/>
+          <w:trHeight w:val="330"/>
         </w:trPr>
         <w:tc>
           <w:tcPr>
@@ -1259,27 +1182,44 @@
               <w:left w:val="single" w:sz="8" w:space="0" w:color="000000"/>
               <w:right w:val="single" w:sz="8" w:space="0" w:color="000000"/>
             </w:tcBorders>
-            <w:shd w:color="auto" w:fill="auto" w:val="clear"/>
-            <w:vAlign w:val="center"/>
-          </w:tcPr>
-          <w:p>
-            <w:pPr>
-              <w:pStyle w:val="Normal"/>
-              <w:widowControl w:val="false"/>
-              <w:spacing w:lineRule="auto" w:line="240" w:before="0" w:after="0"/>
-              <w:rPr>
-                <w:rFonts w:ascii="Calibri" w:hAnsi="Calibri" w:eastAsia="Times New Roman" w:cs="Calibri"/>
-                <w:color w:val="000000"/>
-                <w:lang w:eastAsia="pt-BR"/>
-              </w:rPr>
-            </w:pPr>
-            <w:r>
-              <w:rPr>
-                <w:rFonts w:eastAsia="Times New Roman" w:cs="Calibri"/>
-                <w:color w:val="000000"/>
-                <w:lang w:eastAsia="pt-BR"/>
-              </w:rPr>
-              <w:t>Tirar o site do ar</w:t>
+            <w:shd w:val="clear" w:color="auto" w:fill="auto"/>
+            <w:vAlign w:val="center"/>
+          </w:tcPr>
+          <w:p>
+            <w:pPr>
+              <w:widowControl w:val="0"/>
+              <w:spacing w:after="0" w:line="240" w:lineRule="auto"/>
+              <w:rPr>
+                <w:rFonts w:ascii="Calibri" w:eastAsia="Times New Roman" w:hAnsi="Calibri" w:cs="Calibri"/>
+                <w:color w:val="000000"/>
+                <w:lang w:eastAsia="pt-BR"/>
+              </w:rPr>
+            </w:pPr>
+            <w:r>
+              <w:rPr>
+                <w:rFonts w:eastAsia="Times New Roman" w:cs="Calibri"/>
+                <w:color w:val="000000"/>
+                <w:lang w:eastAsia="pt-BR"/>
+              </w:rPr>
+              <w:t xml:space="preserve">Atualizar o anti </w:t>
+            </w:r>
+            <w:proofErr w:type="spellStart"/>
+            <w:r>
+              <w:rPr>
+                <w:rFonts w:eastAsia="Times New Roman" w:cs="Calibri"/>
+                <w:color w:val="000000"/>
+                <w:lang w:eastAsia="pt-BR"/>
+              </w:rPr>
+              <w:t>virus</w:t>
+            </w:r>
+            <w:proofErr w:type="spellEnd"/>
+            <w:r>
+              <w:rPr>
+                <w:rFonts w:eastAsia="Times New Roman" w:cs="Calibri"/>
+                <w:color w:val="000000"/>
+                <w:lang w:eastAsia="pt-BR"/>
+              </w:rPr>
+              <w:t xml:space="preserve"> </w:t>
             </w:r>
           </w:p>
         </w:tc>
@@ -1290,28 +1230,37 @@
               <w:top w:val="single" w:sz="8" w:space="0" w:color="000000"/>
               <w:right w:val="single" w:sz="8" w:space="0" w:color="000000"/>
             </w:tcBorders>
-            <w:shd w:color="auto" w:fill="auto" w:val="clear"/>
-            <w:vAlign w:val="center"/>
-          </w:tcPr>
-          <w:p>
-            <w:pPr>
-              <w:pStyle w:val="Normal"/>
-              <w:widowControl w:val="false"/>
-              <w:spacing w:lineRule="auto" w:line="240" w:before="0" w:after="0"/>
-              <w:rPr>
-                <w:rFonts w:ascii="Calibri" w:hAnsi="Calibri" w:eastAsia="Times New Roman" w:cs="Calibri"/>
-                <w:color w:val="000000"/>
-                <w:lang w:eastAsia="pt-BR"/>
-              </w:rPr>
-            </w:pPr>
-            <w:r>
-              <w:rPr>
-                <w:rFonts w:eastAsia="Times New Roman" w:cs="Calibri"/>
-                <w:color w:val="000000" w:themeColor="text1" w:themeShade="ff" w:themeTint="ff"/>
-                <w:lang w:eastAsia="pt-BR"/>
-              </w:rPr>
-              <w:t>Paulo vinicius</w:t>
-            </w:r>
+            <w:shd w:val="clear" w:color="auto" w:fill="auto"/>
+            <w:vAlign w:val="center"/>
+          </w:tcPr>
+          <w:p>
+            <w:pPr>
+              <w:widowControl w:val="0"/>
+              <w:spacing w:after="0" w:line="240" w:lineRule="auto"/>
+              <w:rPr>
+                <w:rFonts w:ascii="Calibri" w:eastAsia="Times New Roman" w:hAnsi="Calibri" w:cs="Calibri"/>
+                <w:color w:val="000000"/>
+                <w:lang w:eastAsia="pt-BR"/>
+              </w:rPr>
+            </w:pPr>
+            <w:r>
+              <w:rPr>
+                <w:rFonts w:eastAsia="Times New Roman" w:cs="Calibri"/>
+                <w:color w:val="000000" w:themeColor="text1"/>
+                <w:lang w:eastAsia="pt-BR"/>
+              </w:rPr>
+              <w:t xml:space="preserve">Paulo </w:t>
+            </w:r>
+            <w:proofErr w:type="spellStart"/>
+            <w:r>
+              <w:rPr>
+                <w:rFonts w:eastAsia="Times New Roman" w:cs="Calibri"/>
+                <w:color w:val="000000" w:themeColor="text1"/>
+                <w:lang w:eastAsia="pt-BR"/>
+              </w:rPr>
+              <w:t>vinicius</w:t>
+            </w:r>
+            <w:proofErr w:type="spellEnd"/>
           </w:p>
         </w:tc>
         <w:tc>
@@ -1321,25 +1270,24 @@
               <w:top w:val="single" w:sz="8" w:space="0" w:color="000000"/>
               <w:right w:val="single" w:sz="8" w:space="0" w:color="000000"/>
             </w:tcBorders>
-            <w:shd w:color="auto" w:fill="auto" w:val="clear"/>
-            <w:vAlign w:val="center"/>
-          </w:tcPr>
-          <w:p>
-            <w:pPr>
-              <w:pStyle w:val="Normal"/>
-              <w:widowControl w:val="false"/>
-              <w:spacing w:lineRule="auto" w:line="240" w:before="0" w:after="0"/>
+            <w:shd w:val="clear" w:color="auto" w:fill="auto"/>
+            <w:vAlign w:val="center"/>
+          </w:tcPr>
+          <w:p>
+            <w:pPr>
+              <w:widowControl w:val="0"/>
+              <w:spacing w:after="0" w:line="240" w:lineRule="auto"/>
               <w:jc w:val="center"/>
               <w:rPr>
-                <w:rFonts w:ascii="Calibri" w:hAnsi="Calibri" w:eastAsia="Times New Roman" w:cs="Calibri"/>
-                <w:color w:val="000000"/>
-                <w:lang w:eastAsia="pt-BR"/>
-              </w:rPr>
-            </w:pPr>
-            <w:r>
-              <w:rPr>
-                <w:rFonts w:eastAsia="Times New Roman" w:cs="Calibri"/>
-                <w:color w:val="000000" w:themeColor="text1" w:themeShade="ff" w:themeTint="ff"/>
+                <w:rFonts w:ascii="Calibri" w:eastAsia="Times New Roman" w:hAnsi="Calibri" w:cs="Calibri"/>
+                <w:color w:val="000000"/>
+                <w:lang w:eastAsia="pt-BR"/>
+              </w:rPr>
+            </w:pPr>
+            <w:r>
+              <w:rPr>
+                <w:rFonts w:eastAsia="Times New Roman" w:cs="Calibri"/>
+                <w:color w:val="000000" w:themeColor="text1"/>
                 <w:lang w:eastAsia="pt-BR"/>
               </w:rPr>
               <w:t>19:00</w:t>
@@ -1353,25 +1301,24 @@
               <w:top w:val="single" w:sz="8" w:space="0" w:color="000000"/>
               <w:right w:val="single" w:sz="8" w:space="0" w:color="000000"/>
             </w:tcBorders>
-            <w:shd w:color="auto" w:fill="auto" w:val="clear"/>
-            <w:vAlign w:val="center"/>
-          </w:tcPr>
-          <w:p>
-            <w:pPr>
-              <w:pStyle w:val="Normal"/>
-              <w:widowControl w:val="false"/>
-              <w:spacing w:lineRule="auto" w:line="240" w:before="0" w:after="0"/>
+            <w:shd w:val="clear" w:color="auto" w:fill="auto"/>
+            <w:vAlign w:val="center"/>
+          </w:tcPr>
+          <w:p>
+            <w:pPr>
+              <w:widowControl w:val="0"/>
+              <w:spacing w:after="0" w:line="240" w:lineRule="auto"/>
               <w:jc w:val="center"/>
               <w:rPr>
-                <w:rFonts w:ascii="Calibri" w:hAnsi="Calibri" w:eastAsia="Times New Roman" w:cs="Calibri"/>
-                <w:color w:val="000000"/>
-                <w:lang w:eastAsia="pt-BR"/>
-              </w:rPr>
-            </w:pPr>
-            <w:r>
-              <w:rPr>
-                <w:rFonts w:eastAsia="Times New Roman" w:cs="Calibri"/>
-                <w:color w:val="000000" w:themeColor="text1" w:themeShade="ff" w:themeTint="ff"/>
+                <w:rFonts w:ascii="Calibri" w:eastAsia="Times New Roman" w:hAnsi="Calibri" w:cs="Calibri"/>
+                <w:color w:val="000000"/>
+                <w:lang w:eastAsia="pt-BR"/>
+              </w:rPr>
+            </w:pPr>
+            <w:r>
+              <w:rPr>
+                <w:rFonts w:eastAsia="Times New Roman" w:cs="Calibri"/>
+                <w:color w:val="000000" w:themeColor="text1"/>
                 <w:lang w:eastAsia="pt-BR"/>
               </w:rPr>
               <w:t>19:10</w:t>
@@ -1381,7 +1328,7 @@
       </w:tr>
       <w:tr>
         <w:trPr>
-          <w:trHeight w:val="315" w:hRule="atLeast"/>
+          <w:trHeight w:val="315"/>
         </w:trPr>
         <w:tc>
           <w:tcPr>
@@ -1391,27 +1338,26 @@
               <w:left w:val="single" w:sz="8" w:space="0" w:color="000000"/>
               <w:right w:val="single" w:sz="8" w:space="0" w:color="000000"/>
             </w:tcBorders>
-            <w:shd w:color="auto" w:fill="auto" w:val="clear"/>
-            <w:vAlign w:val="center"/>
-          </w:tcPr>
-          <w:p>
-            <w:pPr>
-              <w:pStyle w:val="Normal"/>
-              <w:widowControl w:val="false"/>
-              <w:spacing w:lineRule="auto" w:line="240" w:before="0" w:after="0"/>
-              <w:rPr>
-                <w:rFonts w:ascii="Calibri" w:hAnsi="Calibri" w:eastAsia="Times New Roman" w:cs="Calibri"/>
-                <w:color w:val="000000"/>
-                <w:lang w:eastAsia="pt-BR"/>
-              </w:rPr>
-            </w:pPr>
-            <w:r>
-              <w:rPr>
-                <w:rFonts w:eastAsia="Times New Roman" w:cs="Calibri"/>
-                <w:color w:val="000000"/>
-                <w:lang w:eastAsia="pt-BR"/>
-              </w:rPr>
-              <w:t>Subir atualização</w:t>
+            <w:shd w:val="clear" w:color="auto" w:fill="auto"/>
+            <w:vAlign w:val="center"/>
+          </w:tcPr>
+          <w:p>
+            <w:pPr>
+              <w:widowControl w:val="0"/>
+              <w:spacing w:after="0" w:line="240" w:lineRule="auto"/>
+              <w:rPr>
+                <w:rFonts w:ascii="Calibri" w:eastAsia="Times New Roman" w:hAnsi="Calibri" w:cs="Calibri"/>
+                <w:color w:val="000000"/>
+                <w:lang w:eastAsia="pt-BR"/>
+              </w:rPr>
+            </w:pPr>
+            <w:r>
+              <w:rPr>
+                <w:rFonts w:eastAsia="Times New Roman" w:cs="Calibri"/>
+                <w:color w:val="000000"/>
+                <w:lang w:eastAsia="pt-BR"/>
+              </w:rPr>
+              <w:t>Testar atualização</w:t>
             </w:r>
           </w:p>
         </w:tc>
@@ -1422,24 +1368,23 @@
               <w:top w:val="single" w:sz="8" w:space="0" w:color="000000"/>
               <w:right w:val="single" w:sz="8" w:space="0" w:color="000000"/>
             </w:tcBorders>
-            <w:shd w:color="auto" w:fill="auto" w:val="clear"/>
-            <w:vAlign w:val="center"/>
-          </w:tcPr>
-          <w:p>
-            <w:pPr>
-              <w:pStyle w:val="Normal"/>
-              <w:widowControl w:val="false"/>
-              <w:spacing w:lineRule="auto" w:line="240" w:before="0" w:after="0"/>
-              <w:rPr>
-                <w:rFonts w:ascii="Calibri" w:hAnsi="Calibri" w:eastAsia="Times New Roman" w:cs="Calibri"/>
-                <w:color w:val="000000"/>
-                <w:lang w:eastAsia="pt-BR"/>
-              </w:rPr>
-            </w:pPr>
-            <w:r>
-              <w:rPr>
-                <w:rFonts w:eastAsia="Times New Roman" w:cs="Calibri"/>
-                <w:color w:val="000000" w:themeColor="text1" w:themeShade="ff" w:themeTint="ff"/>
+            <w:shd w:val="clear" w:color="auto" w:fill="auto"/>
+            <w:vAlign w:val="center"/>
+          </w:tcPr>
+          <w:p>
+            <w:pPr>
+              <w:widowControl w:val="0"/>
+              <w:spacing w:after="0" w:line="240" w:lineRule="auto"/>
+              <w:rPr>
+                <w:rFonts w:ascii="Calibri" w:eastAsia="Times New Roman" w:hAnsi="Calibri" w:cs="Calibri"/>
+                <w:color w:val="000000"/>
+                <w:lang w:eastAsia="pt-BR"/>
+              </w:rPr>
+            </w:pPr>
+            <w:r>
+              <w:rPr>
+                <w:rFonts w:eastAsia="Times New Roman" w:cs="Calibri"/>
+                <w:color w:val="000000" w:themeColor="text1"/>
                 <w:lang w:eastAsia="pt-BR"/>
               </w:rPr>
               <w:t>Thalita Breda</w:t>
@@ -1453,25 +1398,24 @@
               <w:top w:val="single" w:sz="8" w:space="0" w:color="000000"/>
               <w:right w:val="single" w:sz="8" w:space="0" w:color="000000"/>
             </w:tcBorders>
-            <w:shd w:color="auto" w:fill="auto" w:val="clear"/>
-            <w:vAlign w:val="center"/>
-          </w:tcPr>
-          <w:p>
-            <w:pPr>
-              <w:pStyle w:val="Normal"/>
-              <w:widowControl w:val="false"/>
-              <w:spacing w:lineRule="auto" w:line="240" w:before="0" w:after="0"/>
+            <w:shd w:val="clear" w:color="auto" w:fill="auto"/>
+            <w:vAlign w:val="center"/>
+          </w:tcPr>
+          <w:p>
+            <w:pPr>
+              <w:widowControl w:val="0"/>
+              <w:spacing w:after="0" w:line="240" w:lineRule="auto"/>
               <w:jc w:val="center"/>
               <w:rPr>
-                <w:rFonts w:ascii="Calibri" w:hAnsi="Calibri" w:eastAsia="Times New Roman" w:cs="Calibri"/>
-                <w:color w:val="000000"/>
-                <w:lang w:eastAsia="pt-BR"/>
-              </w:rPr>
-            </w:pPr>
-            <w:r>
-              <w:rPr>
-                <w:rFonts w:eastAsia="Times New Roman" w:cs="Calibri"/>
-                <w:color w:val="000000" w:themeColor="text1" w:themeShade="ff" w:themeTint="ff"/>
+                <w:rFonts w:ascii="Calibri" w:eastAsia="Times New Roman" w:hAnsi="Calibri" w:cs="Calibri"/>
+                <w:color w:val="000000"/>
+                <w:lang w:eastAsia="pt-BR"/>
+              </w:rPr>
+            </w:pPr>
+            <w:r>
+              <w:rPr>
+                <w:rFonts w:eastAsia="Times New Roman" w:cs="Calibri"/>
+                <w:color w:val="000000" w:themeColor="text1"/>
                 <w:lang w:eastAsia="pt-BR"/>
               </w:rPr>
               <w:t>19:10</w:t>
@@ -1485,25 +1429,24 @@
               <w:top w:val="single" w:sz="8" w:space="0" w:color="000000"/>
               <w:right w:val="single" w:sz="8" w:space="0" w:color="000000"/>
             </w:tcBorders>
-            <w:shd w:color="auto" w:fill="auto" w:val="clear"/>
-            <w:vAlign w:val="center"/>
-          </w:tcPr>
-          <w:p>
-            <w:pPr>
-              <w:pStyle w:val="Normal"/>
-              <w:widowControl w:val="false"/>
-              <w:spacing w:lineRule="auto" w:line="240" w:before="0" w:after="0"/>
+            <w:shd w:val="clear" w:color="auto" w:fill="auto"/>
+            <w:vAlign w:val="center"/>
+          </w:tcPr>
+          <w:p>
+            <w:pPr>
+              <w:widowControl w:val="0"/>
+              <w:spacing w:after="0" w:line="240" w:lineRule="auto"/>
               <w:jc w:val="center"/>
               <w:rPr>
-                <w:rFonts w:ascii="Calibri" w:hAnsi="Calibri" w:eastAsia="Times New Roman" w:cs="Calibri"/>
-                <w:color w:val="000000"/>
-                <w:lang w:eastAsia="pt-BR"/>
-              </w:rPr>
-            </w:pPr>
-            <w:r>
-              <w:rPr>
-                <w:rFonts w:eastAsia="Times New Roman" w:cs="Calibri"/>
-                <w:color w:val="000000" w:themeColor="text1" w:themeShade="ff" w:themeTint="ff"/>
+                <w:rFonts w:ascii="Calibri" w:eastAsia="Times New Roman" w:hAnsi="Calibri" w:cs="Calibri"/>
+                <w:color w:val="000000"/>
+                <w:lang w:eastAsia="pt-BR"/>
+              </w:rPr>
+            </w:pPr>
+            <w:r>
+              <w:rPr>
+                <w:rFonts w:eastAsia="Times New Roman" w:cs="Calibri"/>
+                <w:color w:val="000000" w:themeColor="text1"/>
                 <w:lang w:eastAsia="pt-BR"/>
               </w:rPr>
               <w:t>19:40</w:t>
@@ -1513,7 +1456,7 @@
       </w:tr>
       <w:tr>
         <w:trPr>
-          <w:trHeight w:val="315" w:hRule="atLeast"/>
+          <w:trHeight w:val="315"/>
         </w:trPr>
         <w:tc>
           <w:tcPr>
@@ -1523,27 +1466,26 @@
               <w:left w:val="single" w:sz="8" w:space="0" w:color="000000"/>
               <w:right w:val="single" w:sz="8" w:space="0" w:color="000000"/>
             </w:tcBorders>
-            <w:shd w:color="auto" w:fill="auto" w:val="clear"/>
-            <w:vAlign w:val="center"/>
-          </w:tcPr>
-          <w:p>
-            <w:pPr>
-              <w:pStyle w:val="Normal"/>
-              <w:widowControl w:val="false"/>
-              <w:spacing w:lineRule="auto" w:line="240" w:before="0" w:after="0"/>
-              <w:rPr>
-                <w:rFonts w:ascii="Calibri" w:hAnsi="Calibri" w:eastAsia="Times New Roman" w:cs="Calibri"/>
-                <w:color w:val="000000"/>
-                <w:lang w:eastAsia="pt-BR"/>
-              </w:rPr>
-            </w:pPr>
-            <w:r>
-              <w:rPr>
-                <w:rFonts w:eastAsia="Times New Roman" w:cs="Calibri"/>
-                <w:color w:val="000000"/>
-                <w:lang w:eastAsia="pt-BR"/>
-              </w:rPr>
-              <w:t>Testar atualização</w:t>
+            <w:shd w:val="clear" w:color="auto" w:fill="auto"/>
+            <w:vAlign w:val="center"/>
+          </w:tcPr>
+          <w:p>
+            <w:pPr>
+              <w:widowControl w:val="0"/>
+              <w:spacing w:after="0" w:line="240" w:lineRule="auto"/>
+              <w:rPr>
+                <w:rFonts w:ascii="Calibri" w:eastAsia="Times New Roman" w:hAnsi="Calibri" w:cs="Calibri"/>
+                <w:color w:val="000000"/>
+                <w:lang w:eastAsia="pt-BR"/>
+              </w:rPr>
+            </w:pPr>
+            <w:r>
+              <w:rPr>
+                <w:rFonts w:ascii="Calibri" w:eastAsia="Times New Roman" w:hAnsi="Calibri" w:cs="Calibri"/>
+                <w:color w:val="000000"/>
+                <w:lang w:eastAsia="pt-BR"/>
+              </w:rPr>
+              <w:t>Subir a atualização</w:t>
             </w:r>
           </w:p>
         </w:tc>
@@ -1554,28 +1496,37 @@
               <w:top w:val="single" w:sz="8" w:space="0" w:color="000000"/>
               <w:right w:val="single" w:sz="8" w:space="0" w:color="000000"/>
             </w:tcBorders>
-            <w:shd w:color="auto" w:fill="auto" w:val="clear"/>
-            <w:vAlign w:val="center"/>
-          </w:tcPr>
-          <w:p>
-            <w:pPr>
-              <w:pStyle w:val="Normal"/>
-              <w:widowControl w:val="false"/>
-              <w:spacing w:lineRule="auto" w:line="240" w:before="0" w:after="0"/>
-              <w:rPr>
-                <w:rFonts w:ascii="Calibri" w:hAnsi="Calibri" w:eastAsia="Times New Roman" w:cs="Calibri"/>
-                <w:color w:val="000000"/>
-                <w:lang w:eastAsia="pt-BR"/>
-              </w:rPr>
-            </w:pPr>
-            <w:r>
-              <w:rPr>
-                <w:rFonts w:eastAsia="Times New Roman" w:cs="Calibri"/>
-                <w:color w:val="000000" w:themeColor="text1" w:themeShade="ff" w:themeTint="ff"/>
-                <w:lang w:eastAsia="pt-BR"/>
-              </w:rPr>
-              <w:t>Yuri Suhettl</w:t>
-            </w:r>
+            <w:shd w:val="clear" w:color="auto" w:fill="auto"/>
+            <w:vAlign w:val="center"/>
+          </w:tcPr>
+          <w:p>
+            <w:pPr>
+              <w:widowControl w:val="0"/>
+              <w:spacing w:after="0" w:line="240" w:lineRule="auto"/>
+              <w:rPr>
+                <w:rFonts w:ascii="Calibri" w:eastAsia="Times New Roman" w:hAnsi="Calibri" w:cs="Calibri"/>
+                <w:color w:val="000000"/>
+                <w:lang w:eastAsia="pt-BR"/>
+              </w:rPr>
+            </w:pPr>
+            <w:r>
+              <w:rPr>
+                <w:rFonts w:eastAsia="Times New Roman" w:cs="Calibri"/>
+                <w:color w:val="000000" w:themeColor="text1"/>
+                <w:lang w:eastAsia="pt-BR"/>
+              </w:rPr>
+              <w:t xml:space="preserve">Yuri </w:t>
+            </w:r>
+            <w:proofErr w:type="spellStart"/>
+            <w:r>
+              <w:rPr>
+                <w:rFonts w:eastAsia="Times New Roman" w:cs="Calibri"/>
+                <w:color w:val="000000" w:themeColor="text1"/>
+                <w:lang w:eastAsia="pt-BR"/>
+              </w:rPr>
+              <w:t>Suhettl</w:t>
+            </w:r>
+            <w:proofErr w:type="spellEnd"/>
           </w:p>
         </w:tc>
         <w:tc>
@@ -1585,25 +1536,24 @@
               <w:top w:val="single" w:sz="8" w:space="0" w:color="000000"/>
               <w:right w:val="single" w:sz="8" w:space="0" w:color="000000"/>
             </w:tcBorders>
-            <w:shd w:color="auto" w:fill="auto" w:val="clear"/>
-            <w:vAlign w:val="center"/>
-          </w:tcPr>
-          <w:p>
-            <w:pPr>
-              <w:pStyle w:val="Normal"/>
-              <w:widowControl w:val="false"/>
-              <w:spacing w:lineRule="auto" w:line="240" w:before="0" w:after="0"/>
+            <w:shd w:val="clear" w:color="auto" w:fill="auto"/>
+            <w:vAlign w:val="center"/>
+          </w:tcPr>
+          <w:p>
+            <w:pPr>
+              <w:widowControl w:val="0"/>
+              <w:spacing w:after="0" w:line="240" w:lineRule="auto"/>
               <w:jc w:val="center"/>
               <w:rPr>
-                <w:rFonts w:ascii="Calibri" w:hAnsi="Calibri" w:eastAsia="Times New Roman" w:cs="Calibri"/>
-                <w:color w:val="000000"/>
-                <w:lang w:eastAsia="pt-BR"/>
-              </w:rPr>
-            </w:pPr>
-            <w:r>
-              <w:rPr>
-                <w:rFonts w:eastAsia="Times New Roman" w:cs="Calibri"/>
-                <w:color w:val="000000" w:themeColor="text1" w:themeShade="ff" w:themeTint="ff"/>
+                <w:rFonts w:ascii="Calibri" w:eastAsia="Times New Roman" w:hAnsi="Calibri" w:cs="Calibri"/>
+                <w:color w:val="000000"/>
+                <w:lang w:eastAsia="pt-BR"/>
+              </w:rPr>
+            </w:pPr>
+            <w:r>
+              <w:rPr>
+                <w:rFonts w:eastAsia="Times New Roman" w:cs="Calibri"/>
+                <w:color w:val="000000" w:themeColor="text1"/>
                 <w:lang w:eastAsia="pt-BR"/>
               </w:rPr>
               <w:t>19:40</w:t>
@@ -1617,25 +1567,24 @@
               <w:top w:val="single" w:sz="8" w:space="0" w:color="000000"/>
               <w:right w:val="single" w:sz="8" w:space="0" w:color="000000"/>
             </w:tcBorders>
-            <w:shd w:color="auto" w:fill="auto" w:val="clear"/>
-            <w:vAlign w:val="center"/>
-          </w:tcPr>
-          <w:p>
-            <w:pPr>
-              <w:pStyle w:val="Normal"/>
-              <w:widowControl w:val="false"/>
-              <w:spacing w:lineRule="auto" w:line="240" w:before="0" w:after="0"/>
+            <w:shd w:val="clear" w:color="auto" w:fill="auto"/>
+            <w:vAlign w:val="center"/>
+          </w:tcPr>
+          <w:p>
+            <w:pPr>
+              <w:widowControl w:val="0"/>
+              <w:spacing w:after="0" w:line="240" w:lineRule="auto"/>
               <w:jc w:val="center"/>
               <w:rPr>
-                <w:rFonts w:ascii="Calibri" w:hAnsi="Calibri" w:eastAsia="Times New Roman" w:cs="Calibri"/>
-                <w:color w:val="000000"/>
-                <w:lang w:eastAsia="pt-BR"/>
-              </w:rPr>
-            </w:pPr>
-            <w:r>
-              <w:rPr>
-                <w:rFonts w:eastAsia="Times New Roman" w:cs="Calibri"/>
-                <w:color w:val="000000" w:themeColor="text1" w:themeShade="ff" w:themeTint="ff"/>
+                <w:rFonts w:ascii="Calibri" w:eastAsia="Times New Roman" w:hAnsi="Calibri" w:cs="Calibri"/>
+                <w:color w:val="000000"/>
+                <w:lang w:eastAsia="pt-BR"/>
+              </w:rPr>
+            </w:pPr>
+            <w:r>
+              <w:rPr>
+                <w:rFonts w:eastAsia="Times New Roman" w:cs="Calibri"/>
+                <w:color w:val="000000" w:themeColor="text1"/>
                 <w:lang w:eastAsia="pt-BR"/>
               </w:rPr>
               <w:t>20:00</w:t>
@@ -1645,7 +1594,7 @@
       </w:tr>
       <w:tr>
         <w:trPr>
-          <w:trHeight w:val="585" w:hRule="atLeast"/>
+          <w:trHeight w:val="585"/>
         </w:trPr>
         <w:tc>
           <w:tcPr>
@@ -1656,16 +1605,15 @@
               <w:bottom w:val="single" w:sz="8" w:space="0" w:color="000000"/>
               <w:right w:val="single" w:sz="8" w:space="0" w:color="000000"/>
             </w:tcBorders>
-            <w:shd w:color="auto" w:fill="auto" w:val="clear"/>
-            <w:vAlign w:val="center"/>
-          </w:tcPr>
-          <w:p>
-            <w:pPr>
-              <w:pStyle w:val="Normal"/>
-              <w:widowControl w:val="false"/>
-              <w:spacing w:lineRule="auto" w:line="240" w:before="0" w:after="0"/>
-              <w:rPr>
-                <w:rFonts w:ascii="Calibri" w:hAnsi="Calibri" w:eastAsia="Times New Roman" w:cs="Calibri"/>
+            <w:shd w:val="clear" w:color="auto" w:fill="auto"/>
+            <w:vAlign w:val="center"/>
+          </w:tcPr>
+          <w:p>
+            <w:pPr>
+              <w:widowControl w:val="0"/>
+              <w:spacing w:after="0" w:line="240" w:lineRule="auto"/>
+              <w:rPr>
+                <w:rFonts w:ascii="Calibri" w:eastAsia="Times New Roman" w:hAnsi="Calibri" w:cs="Calibri"/>
                 <w:color w:val="000000"/>
                 <w:lang w:eastAsia="pt-BR"/>
               </w:rPr>
@@ -1688,24 +1636,23 @@
               <w:bottom w:val="single" w:sz="8" w:space="0" w:color="000000"/>
               <w:right w:val="single" w:sz="8" w:space="0" w:color="000000"/>
             </w:tcBorders>
-            <w:shd w:color="auto" w:fill="auto" w:val="clear"/>
-            <w:vAlign w:val="center"/>
-          </w:tcPr>
-          <w:p>
-            <w:pPr>
-              <w:pStyle w:val="Normal"/>
-              <w:widowControl w:val="false"/>
-              <w:spacing w:lineRule="auto" w:line="240" w:before="0" w:after="0"/>
-              <w:rPr>
-                <w:rFonts w:ascii="Calibri" w:hAnsi="Calibri" w:eastAsia="Times New Roman" w:cs="Calibri"/>
-                <w:color w:val="000000"/>
-                <w:lang w:eastAsia="pt-BR"/>
-              </w:rPr>
-            </w:pPr>
-            <w:r>
-              <w:rPr>
-                <w:rFonts w:eastAsia="Times New Roman" w:cs="Calibri"/>
-                <w:color w:val="000000" w:themeColor="text1" w:themeShade="ff" w:themeTint="ff"/>
+            <w:shd w:val="clear" w:color="auto" w:fill="auto"/>
+            <w:vAlign w:val="center"/>
+          </w:tcPr>
+          <w:p>
+            <w:pPr>
+              <w:widowControl w:val="0"/>
+              <w:spacing w:after="0" w:line="240" w:lineRule="auto"/>
+              <w:rPr>
+                <w:rFonts w:ascii="Calibri" w:eastAsia="Times New Roman" w:hAnsi="Calibri" w:cs="Calibri"/>
+                <w:color w:val="000000"/>
+                <w:lang w:eastAsia="pt-BR"/>
+              </w:rPr>
+            </w:pPr>
+            <w:r>
+              <w:rPr>
+                <w:rFonts w:eastAsia="Times New Roman" w:cs="Calibri"/>
+                <w:color w:val="000000" w:themeColor="text1"/>
                 <w:lang w:eastAsia="pt-BR"/>
               </w:rPr>
               <w:t>Ester Rocha</w:t>
@@ -1720,25 +1667,24 @@
               <w:bottom w:val="single" w:sz="8" w:space="0" w:color="000000"/>
               <w:right w:val="single" w:sz="8" w:space="0" w:color="000000"/>
             </w:tcBorders>
-            <w:shd w:color="auto" w:fill="auto" w:val="clear"/>
-            <w:vAlign w:val="center"/>
-          </w:tcPr>
-          <w:p>
-            <w:pPr>
-              <w:pStyle w:val="Normal"/>
-              <w:widowControl w:val="false"/>
-              <w:spacing w:lineRule="auto" w:line="240" w:before="0" w:after="0"/>
+            <w:shd w:val="clear" w:color="auto" w:fill="auto"/>
+            <w:vAlign w:val="center"/>
+          </w:tcPr>
+          <w:p>
+            <w:pPr>
+              <w:widowControl w:val="0"/>
+              <w:spacing w:after="0" w:line="240" w:lineRule="auto"/>
               <w:jc w:val="center"/>
               <w:rPr>
-                <w:rFonts w:ascii="Calibri" w:hAnsi="Calibri" w:eastAsia="Times New Roman" w:cs="Calibri"/>
-                <w:color w:val="000000"/>
-                <w:lang w:eastAsia="pt-BR"/>
-              </w:rPr>
-            </w:pPr>
-            <w:r>
-              <w:rPr>
-                <w:rFonts w:eastAsia="Times New Roman" w:cs="Calibri"/>
-                <w:color w:val="000000" w:themeColor="text1" w:themeShade="ff" w:themeTint="ff"/>
+                <w:rFonts w:ascii="Calibri" w:eastAsia="Times New Roman" w:hAnsi="Calibri" w:cs="Calibri"/>
+                <w:color w:val="000000"/>
+                <w:lang w:eastAsia="pt-BR"/>
+              </w:rPr>
+            </w:pPr>
+            <w:r>
+              <w:rPr>
+                <w:rFonts w:eastAsia="Times New Roman" w:cs="Calibri"/>
+                <w:color w:val="000000" w:themeColor="text1"/>
                 <w:lang w:eastAsia="pt-BR"/>
               </w:rPr>
               <w:t>20:00</w:t>
@@ -1753,25 +1699,24 @@
               <w:bottom w:val="single" w:sz="8" w:space="0" w:color="000000"/>
               <w:right w:val="single" w:sz="8" w:space="0" w:color="000000"/>
             </w:tcBorders>
-            <w:shd w:color="auto" w:fill="auto" w:val="clear"/>
-            <w:vAlign w:val="center"/>
-          </w:tcPr>
-          <w:p>
-            <w:pPr>
-              <w:pStyle w:val="Normal"/>
-              <w:widowControl w:val="false"/>
-              <w:spacing w:lineRule="auto" w:line="240" w:before="0" w:after="0"/>
+            <w:shd w:val="clear" w:color="auto" w:fill="auto"/>
+            <w:vAlign w:val="center"/>
+          </w:tcPr>
+          <w:p>
+            <w:pPr>
+              <w:widowControl w:val="0"/>
+              <w:spacing w:after="0" w:line="240" w:lineRule="auto"/>
               <w:jc w:val="center"/>
               <w:rPr>
-                <w:rFonts w:ascii="Calibri" w:hAnsi="Calibri" w:eastAsia="Times New Roman" w:cs="Calibri"/>
-                <w:color w:val="000000"/>
-                <w:lang w:eastAsia="pt-BR"/>
-              </w:rPr>
-            </w:pPr>
-            <w:r>
-              <w:rPr>
-                <w:rFonts w:eastAsia="Times New Roman" w:cs="Calibri"/>
-                <w:color w:val="000000" w:themeColor="text1" w:themeShade="ff" w:themeTint="ff"/>
+                <w:rFonts w:ascii="Calibri" w:eastAsia="Times New Roman" w:hAnsi="Calibri" w:cs="Calibri"/>
+                <w:color w:val="000000"/>
+                <w:lang w:eastAsia="pt-BR"/>
+              </w:rPr>
+            </w:pPr>
+            <w:r>
+              <w:rPr>
+                <w:rFonts w:eastAsia="Times New Roman" w:cs="Calibri"/>
+                <w:color w:val="000000" w:themeColor="text1"/>
                 <w:lang w:eastAsia="pt-BR"/>
               </w:rPr>
               <w:t>20:10</w:t>
@@ -1780,28 +1725,17 @@
         </w:tc>
       </w:tr>
     </w:tbl>
-    <w:p>
-      <w:pPr>
-        <w:pStyle w:val="Normal"/>
-        <w:rPr/>
-      </w:pPr>
-      <w:r>
-        <w:rPr/>
-      </w:r>
-    </w:p>
+    <w:p/>
     <w:tbl>
       <w:tblPr>
         <w:tblW w:w="9923" w:type="dxa"/>
-        <w:jc w:val="left"/>
         <w:tblInd w:w="-719" w:type="dxa"/>
         <w:tblLayout w:type="fixed"/>
         <w:tblCellMar>
-          <w:top w:w="0" w:type="dxa"/>
           <w:left w:w="70" w:type="dxa"/>
-          <w:bottom w:w="0" w:type="dxa"/>
           <w:right w:w="70" w:type="dxa"/>
         </w:tblCellMar>
-        <w:tblLook w:val="04a0" w:noHBand="0" w:noVBand="1" w:firstColumn="1" w:lastRow="0" w:lastColumn="0" w:firstRow="1"/>
+        <w:tblLook w:val="04A0" w:firstRow="1" w:lastRow="0" w:firstColumn="1" w:lastColumn="0" w:noHBand="0" w:noVBand="1"/>
       </w:tblPr>
       <w:tblGrid>
         <w:gridCol w:w="4536"/>
@@ -1810,7 +1744,7 @@
       </w:tblGrid>
       <w:tr>
         <w:trPr>
-          <w:trHeight w:val="315" w:hRule="atLeast"/>
+          <w:trHeight w:val="315"/>
         </w:trPr>
         <w:tc>
           <w:tcPr>
@@ -1822,17 +1756,16 @@
               <w:bottom w:val="double" w:sz="6" w:space="0" w:color="3F3F3F"/>
               <w:right w:val="single" w:sz="8" w:space="0" w:color="000000"/>
             </w:tcBorders>
-            <w:shd w:color="auto" w:fill="EDEDED" w:themeFill="accent3" w:themeFillTint="33" w:val="clear"/>
-            <w:vAlign w:val="center"/>
-          </w:tcPr>
-          <w:p>
-            <w:pPr>
-              <w:pStyle w:val="Normal"/>
-              <w:widowControl w:val="false"/>
-              <w:spacing w:lineRule="auto" w:line="240" w:before="0" w:after="0"/>
+            <w:shd w:val="clear" w:color="auto" w:fill="EDEDED" w:themeFill="accent3" w:themeFillTint="33"/>
+            <w:vAlign w:val="center"/>
+          </w:tcPr>
+          <w:p>
+            <w:pPr>
+              <w:widowControl w:val="0"/>
+              <w:spacing w:after="0" w:line="240" w:lineRule="auto"/>
               <w:jc w:val="center"/>
               <w:rPr>
-                <w:rFonts w:ascii="Calibri" w:hAnsi="Calibri" w:eastAsia="Times New Roman" w:cs="Calibri"/>
+                <w:rFonts w:ascii="Calibri" w:eastAsia="Times New Roman" w:hAnsi="Calibri" w:cs="Calibri"/>
                 <w:color w:val="000000"/>
                 <w:lang w:eastAsia="pt-BR"/>
               </w:rPr>
@@ -1850,7 +1783,7 @@
       </w:tr>
       <w:tr>
         <w:trPr>
-          <w:trHeight w:val="300" w:hRule="atLeast"/>
+          <w:trHeight w:val="300"/>
         </w:trPr>
         <w:tc>
           <w:tcPr>
@@ -1859,18 +1792,16 @@
               <w:left w:val="single" w:sz="8" w:space="0" w:color="000000"/>
               <w:right w:val="double" w:sz="6" w:space="0" w:color="3F3F3F"/>
             </w:tcBorders>
-            <w:shd w:color="auto" w:fill="A5A5A5" w:themeFill="accent3" w:val="clear"/>
+            <w:shd w:val="clear" w:color="auto" w:fill="A5A5A5" w:themeFill="accent3"/>
             <w:vAlign w:val="bottom"/>
           </w:tcPr>
           <w:p>
             <w:pPr>
-              <w:pStyle w:val="Normal"/>
-              <w:widowControl w:val="false"/>
-              <w:spacing w:lineRule="auto" w:line="240" w:before="0" w:after="0"/>
+              <w:widowControl w:val="0"/>
+              <w:spacing w:after="0" w:line="240" w:lineRule="auto"/>
               <w:jc w:val="center"/>
               <w:rPr>
-                <w:rFonts w:ascii="Calibri" w:hAnsi="Calibri" w:eastAsia="Times New Roman" w:cs="Calibri"/>
-                <w:b/>
+                <w:rFonts w:ascii="Calibri" w:eastAsia="Times New Roman" w:hAnsi="Calibri" w:cs="Calibri"/>
                 <w:b/>
                 <w:bCs/>
                 <w:color w:val="FFFFFF"/>
@@ -1887,8 +1818,6 @@
               </w:rPr>
               <w:t>Passos</w:t>
             </w:r>
-            <w:bookmarkStart w:id="0" w:name="_GoBack"/>
-            <w:bookmarkEnd w:id="0"/>
           </w:p>
         </w:tc>
         <w:tc>
@@ -1897,17 +1826,15 @@
             <w:tcBorders>
               <w:right w:val="double" w:sz="6" w:space="0" w:color="3F3F3F"/>
             </w:tcBorders>
-            <w:shd w:color="auto" w:fill="A5A5A5" w:themeFill="accent3" w:val="clear"/>
+            <w:shd w:val="clear" w:color="auto" w:fill="A5A5A5" w:themeFill="accent3"/>
             <w:vAlign w:val="bottom"/>
           </w:tcPr>
           <w:p>
             <w:pPr>
-              <w:pStyle w:val="Normal"/>
-              <w:widowControl w:val="false"/>
-              <w:spacing w:lineRule="auto" w:line="240" w:before="0" w:after="0"/>
-              <w:rPr>
-                <w:rFonts w:ascii="Calibri" w:hAnsi="Calibri" w:eastAsia="Times New Roman" w:cs="Calibri"/>
-                <w:b/>
+              <w:widowControl w:val="0"/>
+              <w:spacing w:after="0" w:line="240" w:lineRule="auto"/>
+              <w:rPr>
+                <w:rFonts w:ascii="Calibri" w:eastAsia="Times New Roman" w:hAnsi="Calibri" w:cs="Calibri"/>
                 <w:b/>
                 <w:bCs/>
                 <w:color w:val="FFFFFF"/>
@@ -1932,17 +1859,15 @@
             <w:tcBorders>
               <w:right w:val="single" w:sz="8" w:space="0" w:color="000000"/>
             </w:tcBorders>
-            <w:shd w:color="auto" w:fill="A5A5A5" w:themeFill="accent3" w:val="clear"/>
+            <w:shd w:val="clear" w:color="auto" w:fill="A5A5A5" w:themeFill="accent3"/>
             <w:vAlign w:val="bottom"/>
           </w:tcPr>
           <w:p>
             <w:pPr>
-              <w:pStyle w:val="Normal"/>
-              <w:widowControl w:val="false"/>
-              <w:spacing w:lineRule="auto" w:line="240" w:before="0" w:after="0"/>
-              <w:rPr>
-                <w:rFonts w:ascii="Calibri" w:hAnsi="Calibri" w:eastAsia="Times New Roman" w:cs="Calibri"/>
-                <w:b/>
+              <w:widowControl w:val="0"/>
+              <w:spacing w:after="0" w:line="240" w:lineRule="auto"/>
+              <w:rPr>
+                <w:rFonts w:ascii="Calibri" w:eastAsia="Times New Roman" w:hAnsi="Calibri" w:cs="Calibri"/>
                 <w:b/>
                 <w:bCs/>
                 <w:color w:val="FFFFFF"/>
@@ -1964,7 +1889,7 @@
       </w:tr>
       <w:tr>
         <w:trPr>
-          <w:trHeight w:val="330" w:hRule="atLeast"/>
+          <w:trHeight w:val="330"/>
         </w:trPr>
         <w:tc>
           <w:tcPr>
@@ -1975,16 +1900,15 @@
               <w:bottom w:val="single" w:sz="4" w:space="0" w:color="000000"/>
               <w:right w:val="single" w:sz="4" w:space="0" w:color="000000"/>
             </w:tcBorders>
-            <w:shd w:color="auto" w:fill="auto" w:val="clear"/>
-            <w:vAlign w:val="center"/>
-          </w:tcPr>
-          <w:p>
-            <w:pPr>
-              <w:pStyle w:val="Normal"/>
-              <w:widowControl w:val="false"/>
-              <w:spacing w:lineRule="auto" w:line="240" w:before="0" w:after="0"/>
-              <w:rPr>
-                <w:rFonts w:ascii="Calibri" w:hAnsi="Calibri" w:eastAsia="Times New Roman" w:cs="Calibri"/>
+            <w:shd w:val="clear" w:color="auto" w:fill="auto"/>
+            <w:vAlign w:val="center"/>
+          </w:tcPr>
+          <w:p>
+            <w:pPr>
+              <w:widowControl w:val="0"/>
+              <w:spacing w:after="0" w:line="240" w:lineRule="auto"/>
+              <w:rPr>
+                <w:rFonts w:ascii="Calibri" w:eastAsia="Times New Roman" w:hAnsi="Calibri" w:cs="Calibri"/>
                 <w:color w:val="000000"/>
                 <w:lang w:eastAsia="pt-BR"/>
               </w:rPr>
@@ -2007,24 +1931,23 @@
               <w:bottom w:val="single" w:sz="4" w:space="0" w:color="000000"/>
               <w:right w:val="single" w:sz="4" w:space="0" w:color="000000"/>
             </w:tcBorders>
-            <w:shd w:color="auto" w:fill="auto" w:val="clear"/>
-            <w:vAlign w:val="center"/>
-          </w:tcPr>
-          <w:p>
-            <w:pPr>
-              <w:pStyle w:val="Normal"/>
-              <w:widowControl w:val="false"/>
-              <w:spacing w:lineRule="auto" w:line="240" w:before="0" w:after="0"/>
-              <w:rPr>
-                <w:rFonts w:ascii="Calibri" w:hAnsi="Calibri" w:eastAsia="Times New Roman" w:cs="Calibri"/>
-                <w:color w:val="000000"/>
-                <w:lang w:eastAsia="pt-BR"/>
-              </w:rPr>
-            </w:pPr>
-            <w:r>
-              <w:rPr>
-                <w:rFonts w:eastAsia="Times New Roman" w:cs="Calibri"/>
-                <w:color w:val="000000" w:themeColor="text1" w:themeShade="ff" w:themeTint="ff"/>
+            <w:shd w:val="clear" w:color="auto" w:fill="auto"/>
+            <w:vAlign w:val="center"/>
+          </w:tcPr>
+          <w:p>
+            <w:pPr>
+              <w:widowControl w:val="0"/>
+              <w:spacing w:after="0" w:line="240" w:lineRule="auto"/>
+              <w:rPr>
+                <w:rFonts w:ascii="Calibri" w:eastAsia="Times New Roman" w:hAnsi="Calibri" w:cs="Calibri"/>
+                <w:color w:val="000000"/>
+                <w:lang w:eastAsia="pt-BR"/>
+              </w:rPr>
+            </w:pPr>
+            <w:r>
+              <w:rPr>
+                <w:rFonts w:eastAsia="Times New Roman" w:cs="Calibri"/>
+                <w:color w:val="000000" w:themeColor="text1"/>
                 <w:lang w:eastAsia="pt-BR"/>
               </w:rPr>
               <w:t>Guilherme Mendes</w:t>
@@ -2039,25 +1962,24 @@
               <w:bottom w:val="single" w:sz="4" w:space="0" w:color="000000"/>
               <w:right w:val="single" w:sz="4" w:space="0" w:color="000000"/>
             </w:tcBorders>
-            <w:shd w:color="auto" w:fill="auto" w:val="clear"/>
+            <w:shd w:val="clear" w:color="auto" w:fill="auto"/>
             <w:vAlign w:val="bottom"/>
           </w:tcPr>
           <w:p>
             <w:pPr>
-              <w:pStyle w:val="Normal"/>
-              <w:widowControl w:val="false"/>
-              <w:spacing w:lineRule="auto" w:line="240" w:before="0" w:after="0"/>
+              <w:widowControl w:val="0"/>
+              <w:spacing w:after="0" w:line="240" w:lineRule="auto"/>
               <w:jc w:val="center"/>
               <w:rPr>
-                <w:rFonts w:ascii="Calibri" w:hAnsi="Calibri" w:eastAsia="Times New Roman" w:cs="Calibri"/>
-                <w:color w:val="000000"/>
-                <w:lang w:eastAsia="pt-BR"/>
-              </w:rPr>
-            </w:pPr>
-            <w:r>
-              <w:rPr>
-                <w:rFonts w:eastAsia="Times New Roman" w:cs="Calibri"/>
-                <w:color w:val="000000" w:themeColor="text1" w:themeShade="ff" w:themeTint="ff"/>
+                <w:rFonts w:ascii="Calibri" w:eastAsia="Times New Roman" w:hAnsi="Calibri" w:cs="Calibri"/>
+                <w:color w:val="000000"/>
+                <w:lang w:eastAsia="pt-BR"/>
+              </w:rPr>
+            </w:pPr>
+            <w:r>
+              <w:rPr>
+                <w:rFonts w:eastAsia="Times New Roman" w:cs="Calibri"/>
+                <w:color w:val="000000" w:themeColor="text1"/>
                 <w:lang w:eastAsia="pt-BR"/>
               </w:rPr>
               <w:t>20min</w:t>
@@ -2067,7 +1989,7 @@
       </w:tr>
       <w:tr>
         <w:trPr>
-          <w:trHeight w:val="315" w:hRule="atLeast"/>
+          <w:trHeight w:val="315"/>
         </w:trPr>
         <w:tc>
           <w:tcPr>
@@ -2077,16 +1999,15 @@
               <w:bottom w:val="single" w:sz="4" w:space="0" w:color="000000"/>
               <w:right w:val="single" w:sz="4" w:space="0" w:color="000000"/>
             </w:tcBorders>
-            <w:shd w:color="auto" w:fill="auto" w:val="clear"/>
+            <w:shd w:val="clear" w:color="auto" w:fill="auto"/>
             <w:vAlign w:val="bottom"/>
           </w:tcPr>
           <w:p>
             <w:pPr>
-              <w:pStyle w:val="Normal"/>
-              <w:widowControl w:val="false"/>
-              <w:spacing w:lineRule="auto" w:line="240" w:before="0" w:after="0"/>
-              <w:rPr>
-                <w:rFonts w:ascii="Calibri" w:hAnsi="Calibri" w:eastAsia="Times New Roman" w:cs="Calibri"/>
+              <w:widowControl w:val="0"/>
+              <w:spacing w:after="0" w:line="240" w:lineRule="auto"/>
+              <w:rPr>
+                <w:rFonts w:ascii="Calibri" w:eastAsia="Times New Roman" w:hAnsi="Calibri" w:cs="Calibri"/>
                 <w:color w:val="000000"/>
                 <w:lang w:eastAsia="pt-BR"/>
               </w:rPr>
@@ -2108,24 +2029,23 @@
               <w:bottom w:val="single" w:sz="4" w:space="0" w:color="000000"/>
               <w:right w:val="single" w:sz="4" w:space="0" w:color="000000"/>
             </w:tcBorders>
-            <w:shd w:color="auto" w:fill="auto" w:val="clear"/>
+            <w:shd w:val="clear" w:color="auto" w:fill="auto"/>
             <w:vAlign w:val="bottom"/>
           </w:tcPr>
           <w:p>
             <w:pPr>
-              <w:pStyle w:val="Normal"/>
-              <w:widowControl w:val="false"/>
-              <w:spacing w:lineRule="auto" w:line="240" w:before="0" w:after="0"/>
-              <w:rPr>
-                <w:rFonts w:ascii="Calibri" w:hAnsi="Calibri" w:eastAsia="Times New Roman" w:cs="Calibri"/>
-                <w:color w:val="000000"/>
-                <w:lang w:eastAsia="pt-BR"/>
-              </w:rPr>
-            </w:pPr>
-            <w:r>
-              <w:rPr>
-                <w:rFonts w:eastAsia="Times New Roman" w:cs="Calibri"/>
-                <w:color w:val="000000" w:themeColor="text1" w:themeShade="ff" w:themeTint="ff"/>
+              <w:widowControl w:val="0"/>
+              <w:spacing w:after="0" w:line="240" w:lineRule="auto"/>
+              <w:rPr>
+                <w:rFonts w:ascii="Calibri" w:eastAsia="Times New Roman" w:hAnsi="Calibri" w:cs="Calibri"/>
+                <w:color w:val="000000"/>
+                <w:lang w:eastAsia="pt-BR"/>
+              </w:rPr>
+            </w:pPr>
+            <w:r>
+              <w:rPr>
+                <w:rFonts w:eastAsia="Times New Roman" w:cs="Calibri"/>
+                <w:color w:val="000000" w:themeColor="text1"/>
                 <w:lang w:eastAsia="pt-BR"/>
               </w:rPr>
               <w:t>Kaiqui Petty</w:t>
@@ -2139,25 +2059,24 @@
               <w:bottom w:val="single" w:sz="4" w:space="0" w:color="000000"/>
               <w:right w:val="single" w:sz="4" w:space="0" w:color="000000"/>
             </w:tcBorders>
-            <w:shd w:color="auto" w:fill="auto" w:val="clear"/>
+            <w:shd w:val="clear" w:color="auto" w:fill="auto"/>
             <w:vAlign w:val="bottom"/>
           </w:tcPr>
           <w:p>
             <w:pPr>
-              <w:pStyle w:val="Normal"/>
-              <w:widowControl w:val="false"/>
-              <w:spacing w:lineRule="auto" w:line="240" w:before="0" w:after="0"/>
+              <w:widowControl w:val="0"/>
+              <w:spacing w:after="0" w:line="240" w:lineRule="auto"/>
               <w:jc w:val="center"/>
               <w:rPr>
-                <w:rFonts w:ascii="Calibri" w:hAnsi="Calibri" w:eastAsia="Times New Roman" w:cs="Calibri"/>
-                <w:color w:val="000000"/>
-                <w:lang w:eastAsia="pt-BR"/>
-              </w:rPr>
-            </w:pPr>
-            <w:r>
-              <w:rPr>
-                <w:rFonts w:eastAsia="Times New Roman" w:cs="Calibri"/>
-                <w:color w:val="000000" w:themeColor="text1" w:themeShade="ff" w:themeTint="ff"/>
+                <w:rFonts w:ascii="Calibri" w:eastAsia="Times New Roman" w:hAnsi="Calibri" w:cs="Calibri"/>
+                <w:color w:val="000000"/>
+                <w:lang w:eastAsia="pt-BR"/>
+              </w:rPr>
+            </w:pPr>
+            <w:r>
+              <w:rPr>
+                <w:rFonts w:eastAsia="Times New Roman" w:cs="Calibri"/>
+                <w:color w:val="000000" w:themeColor="text1"/>
                 <w:lang w:eastAsia="pt-BR"/>
               </w:rPr>
               <w:t>1h40</w:t>
@@ -2166,53 +2085,28 @@
         </w:tc>
       </w:tr>
     </w:tbl>
+    <w:p/>
     <w:p>
-      <w:pPr>
-        <w:pStyle w:val="Normal"/>
-        <w:rPr/>
-      </w:pPr>
-      <w:r>
-        <w:rPr/>
-      </w:r>
-      <w:bookmarkStart w:id="1" w:name="_MON_1761405906"/>
-      <w:bookmarkStart w:id="2" w:name="_MON_1761405906"/>
-      <w:bookmarkEnd w:id="2"/>
-    </w:p>
-    <w:p>
-      <w:pPr>
-        <w:pStyle w:val="Normal"/>
-        <w:widowControl/>
-        <w:bidi w:val="0"/>
-        <w:spacing w:lineRule="auto" w:line="259" w:before="0" w:after="160"/>
-        <w:jc w:val="left"/>
-        <w:rPr/>
-      </w:pPr>
-      <w:r>
-        <w:rPr/>
-      </w:r>
-      <w:bookmarkStart w:id="3" w:name="_MON_1761405906"/>
-      <w:bookmarkStart w:id="4" w:name="_MON_1761405906"/>
-      <w:bookmarkEnd w:id="4"/>
+      <w:bookmarkStart w:id="0" w:name="_MON_1761405906"/>
+      <w:bookmarkEnd w:id="0"/>
     </w:p>
     <w:sectPr>
-      <w:type w:val="nextPage"/>
       <w:pgSz w:w="11906" w:h="16838"/>
-      <w:pgMar w:left="1701" w:right="1701" w:gutter="0" w:header="0" w:top="1417" w:footer="0" w:bottom="1417"/>
-      <w:pgNumType w:fmt="decimal"/>
-      <w:formProt w:val="false"/>
-      <w:textDirection w:val="lrTb"/>
-      <w:docGrid w:type="default" w:linePitch="360" w:charSpace="4096"/>
+      <w:pgMar w:top="1417" w:right="1701" w:bottom="1417" w:left="1701" w:header="0" w:footer="0" w:gutter="0"/>
+      <w:cols w:space="720"/>
+      <w:formProt w:val="0"/>
+      <w:docGrid w:linePitch="360" w:charSpace="4096"/>
     </w:sectPr>
   </w:body>
 </w:document>
 </file>
 
 <file path=word/styles.xml><?xml version="1.0" encoding="utf-8"?>
-<w:styles xmlns:w="http://schemas.openxmlformats.org/wordprocessingml/2006/main" xmlns:w14="http://schemas.microsoft.com/office/word/2010/wordml" xmlns:mc="http://schemas.openxmlformats.org/markup-compatibility/2006" mc:Ignorable="w14">
+<w:styles xmlns:mc="http://schemas.openxmlformats.org/markup-compatibility/2006" xmlns:r="http://schemas.openxmlformats.org/officeDocument/2006/relationships" xmlns:w="http://schemas.openxmlformats.org/wordprocessingml/2006/main" xmlns:w14="http://schemas.microsoft.com/office/word/2010/wordml" xmlns:w15="http://schemas.microsoft.com/office/word/2012/wordml" xmlns:w16cex="http://schemas.microsoft.com/office/word/2018/wordml/cex" xmlns:w16cid="http://schemas.microsoft.com/office/word/2016/wordml/cid" xmlns:w16="http://schemas.microsoft.com/office/word/2018/wordml" xmlns:w16sdtdh="http://schemas.microsoft.com/office/word/2020/wordml/sdtdatahash" xmlns:w16se="http://schemas.microsoft.com/office/word/2015/wordml/symex" mc:Ignorable="w14 w15 w16se w16cid w16 w16cex w16sdtdh">
   <w:docDefaults>
     <w:rPrDefault>
       <w:rPr>
-        <w:rFonts w:ascii="Calibri" w:hAnsi="Calibri" w:eastAsia="Calibri" w:cs="" w:asciiTheme="minorHAnsi" w:cstheme="minorBidi" w:eastAsiaTheme="minorHAnsi" w:hAnsiTheme="minorHAnsi"/>
+        <w:rFonts w:asciiTheme="minorHAnsi" w:eastAsiaTheme="minorHAnsi" w:hAnsiTheme="minorHAnsi" w:cstheme="minorBidi"/>
         <w:sz w:val="22"/>
         <w:szCs w:val="22"/>
         <w:lang w:val="pt-BR" w:eastAsia="en-US" w:bidi="ar-SA"/>
@@ -2220,21 +2114,21 @@
     </w:rPrDefault>
     <w:pPrDefault>
       <w:pPr>
-        <w:suppressAutoHyphens w:val="true"/>
+        <w:suppressAutoHyphens/>
       </w:pPr>
     </w:pPrDefault>
   </w:docDefaults>
-  <w:latentStyles w:defLockedState="0" w:defUIPriority="99" w:defSemiHidden="0" w:defUnhideWhenUsed="0" w:defQFormat="0" w:count="371">
+  <w:latentStyles w:defLockedState="0" w:defUIPriority="99" w:defSemiHidden="0" w:defUnhideWhenUsed="0" w:defQFormat="0" w:count="376">
     <w:lsdException w:name="Normal" w:uiPriority="0" w:qFormat="1"/>
     <w:lsdException w:name="heading 1" w:uiPriority="9" w:qFormat="1"/>
-    <w:lsdException w:name="heading 2" w:uiPriority="9" w:semiHidden="1" w:unhideWhenUsed="1" w:qFormat="1"/>
-    <w:lsdException w:name="heading 3" w:uiPriority="9" w:semiHidden="1" w:unhideWhenUsed="1" w:qFormat="1"/>
-    <w:lsdException w:name="heading 4" w:uiPriority="9" w:semiHidden="1" w:unhideWhenUsed="1" w:qFormat="1"/>
-    <w:lsdException w:name="heading 5" w:uiPriority="9" w:semiHidden="1" w:unhideWhenUsed="1" w:qFormat="1"/>
-    <w:lsdException w:name="heading 6" w:uiPriority="9" w:semiHidden="1" w:unhideWhenUsed="1" w:qFormat="1"/>
-    <w:lsdException w:name="heading 7" w:uiPriority="9" w:semiHidden="1" w:unhideWhenUsed="1" w:qFormat="1"/>
-    <w:lsdException w:name="heading 8" w:uiPriority="9" w:semiHidden="1" w:unhideWhenUsed="1" w:qFormat="1"/>
-    <w:lsdException w:name="heading 9" w:uiPriority="9" w:semiHidden="1" w:unhideWhenUsed="1" w:qFormat="1"/>
+    <w:lsdException w:name="heading 2" w:semiHidden="1" w:uiPriority="9" w:unhideWhenUsed="1" w:qFormat="1"/>
+    <w:lsdException w:name="heading 3" w:semiHidden="1" w:uiPriority="9" w:unhideWhenUsed="1" w:qFormat="1"/>
+    <w:lsdException w:name="heading 4" w:semiHidden="1" w:uiPriority="9" w:unhideWhenUsed="1" w:qFormat="1"/>
+    <w:lsdException w:name="heading 5" w:semiHidden="1" w:uiPriority="9" w:unhideWhenUsed="1" w:qFormat="1"/>
+    <w:lsdException w:name="heading 6" w:semiHidden="1" w:uiPriority="9" w:unhideWhenUsed="1" w:qFormat="1"/>
+    <w:lsdException w:name="heading 7" w:semiHidden="1" w:uiPriority="9" w:unhideWhenUsed="1" w:qFormat="1"/>
+    <w:lsdException w:name="heading 8" w:semiHidden="1" w:uiPriority="9" w:unhideWhenUsed="1" w:qFormat="1"/>
+    <w:lsdException w:name="heading 9" w:semiHidden="1" w:uiPriority="9" w:unhideWhenUsed="1" w:qFormat="1"/>
     <w:lsdException w:name="index 1" w:semiHidden="1" w:unhideWhenUsed="1"/>
     <w:lsdException w:name="index 2" w:semiHidden="1" w:unhideWhenUsed="1"/>
     <w:lsdException w:name="index 3" w:semiHidden="1" w:unhideWhenUsed="1"/>
@@ -2244,22 +2138,22 @@
     <w:lsdException w:name="index 7" w:semiHidden="1" w:unhideWhenUsed="1"/>
     <w:lsdException w:name="index 8" w:semiHidden="1" w:unhideWhenUsed="1"/>
     <w:lsdException w:name="index 9" w:semiHidden="1" w:unhideWhenUsed="1"/>
-    <w:lsdException w:name="toc 1" w:uiPriority="39" w:semiHidden="1" w:unhideWhenUsed="1"/>
-    <w:lsdException w:name="toc 2" w:uiPriority="39" w:semiHidden="1" w:unhideWhenUsed="1"/>
-    <w:lsdException w:name="toc 3" w:uiPriority="39" w:semiHidden="1" w:unhideWhenUsed="1"/>
-    <w:lsdException w:name="toc 4" w:uiPriority="39" w:semiHidden="1" w:unhideWhenUsed="1"/>
-    <w:lsdException w:name="toc 5" w:uiPriority="39" w:semiHidden="1" w:unhideWhenUsed="1"/>
-    <w:lsdException w:name="toc 6" w:uiPriority="39" w:semiHidden="1" w:unhideWhenUsed="1"/>
-    <w:lsdException w:name="toc 7" w:uiPriority="39" w:semiHidden="1" w:unhideWhenUsed="1"/>
-    <w:lsdException w:name="toc 8" w:uiPriority="39" w:semiHidden="1" w:unhideWhenUsed="1"/>
-    <w:lsdException w:name="toc 9" w:uiPriority="39" w:semiHidden="1" w:unhideWhenUsed="1"/>
+    <w:lsdException w:name="toc 1" w:semiHidden="1" w:uiPriority="39" w:unhideWhenUsed="1"/>
+    <w:lsdException w:name="toc 2" w:semiHidden="1" w:uiPriority="39" w:unhideWhenUsed="1"/>
+    <w:lsdException w:name="toc 3" w:semiHidden="1" w:uiPriority="39" w:unhideWhenUsed="1"/>
+    <w:lsdException w:name="toc 4" w:semiHidden="1" w:uiPriority="39" w:unhideWhenUsed="1"/>
+    <w:lsdException w:name="toc 5" w:semiHidden="1" w:uiPriority="39" w:unhideWhenUsed="1"/>
+    <w:lsdException w:name="toc 6" w:semiHidden="1" w:uiPriority="39" w:unhideWhenUsed="1"/>
+    <w:lsdException w:name="toc 7" w:semiHidden="1" w:uiPriority="39" w:unhideWhenUsed="1"/>
+    <w:lsdException w:name="toc 8" w:semiHidden="1" w:uiPriority="39" w:unhideWhenUsed="1"/>
+    <w:lsdException w:name="toc 9" w:semiHidden="1" w:uiPriority="39" w:unhideWhenUsed="1"/>
     <w:lsdException w:name="Normal Indent" w:semiHidden="1" w:unhideWhenUsed="1"/>
     <w:lsdException w:name="footnote text" w:semiHidden="1" w:unhideWhenUsed="1"/>
     <w:lsdException w:name="annotation text" w:semiHidden="1" w:unhideWhenUsed="1"/>
     <w:lsdException w:name="header" w:semiHidden="1" w:unhideWhenUsed="1"/>
     <w:lsdException w:name="footer" w:semiHidden="1" w:unhideWhenUsed="1"/>
     <w:lsdException w:name="index heading" w:semiHidden="1" w:unhideWhenUsed="1"/>
-    <w:lsdException w:name="caption" w:uiPriority="35" w:semiHidden="1" w:unhideWhenUsed="1" w:qFormat="1"/>
+    <w:lsdException w:name="caption" w:semiHidden="1" w:uiPriority="35" w:unhideWhenUsed="1" w:qFormat="1"/>
     <w:lsdException w:name="table of figures" w:semiHidden="1" w:unhideWhenUsed="1"/>
     <w:lsdException w:name="envelope address" w:semiHidden="1" w:unhideWhenUsed="1"/>
     <w:lsdException w:name="envelope return" w:semiHidden="1" w:unhideWhenUsed="1"/>
@@ -2290,7 +2184,7 @@
     <w:lsdException w:name="Title" w:uiPriority="10" w:qFormat="1"/>
     <w:lsdException w:name="Closing" w:semiHidden="1" w:unhideWhenUsed="1"/>
     <w:lsdException w:name="Signature" w:semiHidden="1" w:unhideWhenUsed="1"/>
-    <w:lsdException w:name="Default Paragraph Font" w:uiPriority="1" w:semiHidden="1" w:unhideWhenUsed="1"/>
+    <w:lsdException w:name="Default Paragraph Font" w:semiHidden="1" w:uiPriority="1" w:unhideWhenUsed="1"/>
     <w:lsdException w:name="Body Text" w:semiHidden="1" w:unhideWhenUsed="1"/>
     <w:lsdException w:name="Body Text Indent" w:semiHidden="1" w:unhideWhenUsed="1"/>
     <w:lsdException w:name="List Continue" w:semiHidden="1" w:unhideWhenUsed="1"/>
@@ -2490,8 +2384,8 @@
     <w:lsdException w:name="Subtle Reference" w:uiPriority="31" w:qFormat="1"/>
     <w:lsdException w:name="Intense Reference" w:uiPriority="32" w:qFormat="1"/>
     <w:lsdException w:name="Book Title" w:uiPriority="33" w:qFormat="1"/>
-    <w:lsdException w:name="Bibliography" w:uiPriority="37" w:semiHidden="1" w:unhideWhenUsed="1"/>
-    <w:lsdException w:name="TOC Heading" w:uiPriority="39" w:semiHidden="1" w:unhideWhenUsed="1" w:qFormat="1"/>
+    <w:lsdException w:name="Bibliography" w:semiHidden="1" w:uiPriority="37" w:unhideWhenUsed="1"/>
+    <w:lsdException w:name="TOC Heading" w:semiHidden="1" w:uiPriority="39" w:unhideWhenUsed="1" w:qFormat="1"/>
     <w:lsdException w:name="Plain Table 1" w:uiPriority="41"/>
     <w:lsdException w:name="Plain Table 2" w:uiPriority="42"/>
     <w:lsdException w:name="Plain Table 3" w:uiPriority="43"/>
@@ -2596,41 +2490,55 @@
     <w:lsdException w:name="List Table 5 Dark Accent 6" w:uiPriority="50"/>
     <w:lsdException w:name="List Table 6 Colorful Accent 6" w:uiPriority="51"/>
     <w:lsdException w:name="List Table 7 Colorful Accent 6" w:uiPriority="52"/>
+    <w:lsdException w:name="Mention" w:semiHidden="1" w:unhideWhenUsed="1"/>
+    <w:lsdException w:name="Smart Hyperlink" w:semiHidden="1" w:unhideWhenUsed="1"/>
+    <w:lsdException w:name="Hashtag" w:semiHidden="1" w:unhideWhenUsed="1"/>
+    <w:lsdException w:name="Unresolved Mention" w:semiHidden="1" w:unhideWhenUsed="1"/>
+    <w:lsdException w:name="Smart Link" w:semiHidden="1" w:unhideWhenUsed="1"/>
   </w:latentStyles>
-  <w:style w:type="paragraph" w:styleId="Normal" w:default="1">
+  <w:style w:type="paragraph" w:default="1" w:styleId="Normal">
     <w:name w:val="Normal"/>
     <w:qFormat/>
     <w:pPr>
-      <w:widowControl/>
-      <w:bidi w:val="0"/>
-      <w:spacing w:lineRule="auto" w:line="259" w:before="0" w:after="160"/>
-      <w:jc w:val="left"/>
+      <w:spacing w:after="160" w:line="259" w:lineRule="auto"/>
     </w:pPr>
-    <w:rPr>
-      <w:rFonts w:ascii="Calibri" w:hAnsi="Calibri" w:eastAsia="Calibri" w:cs="" w:asciiTheme="minorHAnsi" w:cstheme="minorBidi" w:eastAsiaTheme="minorHAnsi" w:hAnsiTheme="minorHAnsi"/>
-      <w:color w:val="auto"/>
-      <w:kern w:val="0"/>
-      <w:sz w:val="22"/>
-      <w:szCs w:val="22"/>
-      <w:lang w:val="pt-BR" w:eastAsia="en-US" w:bidi="ar-SA"/>
-    </w:rPr>
   </w:style>
-  <w:style w:type="character" w:styleId="DefaultParagraphFont" w:default="1">
+  <w:style w:type="character" w:default="1" w:styleId="Fontepargpadro">
     <w:name w:val="Default Paragraph Font"/>
     <w:uiPriority w:val="1"/>
     <w:semiHidden/>
     <w:unhideWhenUsed/>
-    <w:qFormat/>
-    <w:rPr/>
   </w:style>
-  <w:style w:type="character" w:styleId="TtuloChar" w:customStyle="1">
+  <w:style w:type="table" w:default="1" w:styleId="Tabelanormal">
+    <w:name w:val="Normal Table"/>
+    <w:uiPriority w:val="99"/>
+    <w:semiHidden/>
+    <w:unhideWhenUsed/>
+    <w:tblPr>
+      <w:tblInd w:w="0" w:type="dxa"/>
+      <w:tblCellMar>
+        <w:top w:w="0" w:type="dxa"/>
+        <w:left w:w="108" w:type="dxa"/>
+        <w:bottom w:w="0" w:type="dxa"/>
+        <w:right w:w="108" w:type="dxa"/>
+      </w:tblCellMar>
+    </w:tblPr>
+  </w:style>
+  <w:style w:type="numbering" w:default="1" w:styleId="Semlista">
+    <w:name w:val="No List"/>
+    <w:uiPriority w:val="99"/>
+    <w:semiHidden/>
+    <w:unhideWhenUsed/>
+  </w:style>
+  <w:style w:type="character" w:customStyle="1" w:styleId="TtuloChar">
     <w:name w:val="Título Char"/>
-    <w:basedOn w:val="DefaultParagraphFont"/>
+    <w:basedOn w:val="Fontepargpadro"/>
+    <w:link w:val="Ttulo"/>
     <w:uiPriority w:val="10"/>
     <w:qFormat/>
-    <w:rsid w:val="00351b66"/>
+    <w:rsid w:val="00351B66"/>
     <w:rPr>
-      <w:rFonts w:ascii="Calibri Light" w:hAnsi="Calibri Light" w:eastAsia="" w:cs="" w:asciiTheme="majorHAnsi" w:cstheme="majorBidi" w:eastAsiaTheme="majorEastAsia" w:hAnsiTheme="majorHAnsi"/>
+      <w:rFonts w:asciiTheme="majorHAnsi" w:eastAsiaTheme="majorEastAsia" w:hAnsiTheme="majorHAnsi" w:cstheme="majorBidi"/>
       <w:spacing w:val="-10"/>
       <w:kern w:val="2"/>
       <w:sz w:val="56"/>
@@ -2638,38 +2546,41 @@
     </w:rPr>
   </w:style>
   <w:style w:type="paragraph" w:styleId="Ttulo">
-    <w:name w:val="Título"/>
+    <w:name w:val="Title"/>
     <w:basedOn w:val="Normal"/>
-    <w:next w:val="Corpodotexto"/>
+    <w:next w:val="Corpodetexto"/>
+    <w:link w:val="TtuloChar"/>
+    <w:uiPriority w:val="10"/>
     <w:qFormat/>
+    <w:rsid w:val="00351B66"/>
     <w:pPr>
-      <w:keepNext w:val="true"/>
-      <w:spacing w:before="240" w:after="120"/>
+      <w:spacing w:after="0" w:line="240" w:lineRule="auto"/>
+      <w:contextualSpacing/>
     </w:pPr>
     <w:rPr>
-      <w:rFonts w:ascii="Liberation Sans" w:hAnsi="Liberation Sans" w:eastAsia="Noto Sans CJK SC" w:cs="Lohit Devanagari"/>
-      <w:sz w:val="28"/>
-      <w:szCs w:val="28"/>
+      <w:rFonts w:asciiTheme="majorHAnsi" w:eastAsiaTheme="majorEastAsia" w:hAnsiTheme="majorHAnsi" w:cstheme="majorBidi"/>
+      <w:spacing w:val="-10"/>
+      <w:kern w:val="2"/>
+      <w:sz w:val="56"/>
+      <w:szCs w:val="56"/>
     </w:rPr>
   </w:style>
-  <w:style w:type="paragraph" w:styleId="Corpodotexto">
+  <w:style w:type="paragraph" w:styleId="Corpodetexto">
     <w:name w:val="Body Text"/>
     <w:basedOn w:val="Normal"/>
     <w:pPr>
-      <w:spacing w:lineRule="auto" w:line="276" w:before="0" w:after="140"/>
+      <w:spacing w:after="140" w:line="276" w:lineRule="auto"/>
     </w:pPr>
-    <w:rPr/>
   </w:style>
   <w:style w:type="paragraph" w:styleId="Lista">
     <w:name w:val="List"/>
-    <w:basedOn w:val="Corpodotexto"/>
-    <w:pPr/>
+    <w:basedOn w:val="Corpodetexto"/>
     <w:rPr>
       <w:rFonts w:cs="Lohit Devanagari"/>
     </w:rPr>
   </w:style>
   <w:style w:type="paragraph" w:styleId="Legenda">
-    <w:name w:val="Caption"/>
+    <w:name w:val="caption"/>
     <w:basedOn w:val="Normal"/>
     <w:qFormat/>
     <w:pPr>
@@ -2684,7 +2595,7 @@
       <w:szCs w:val="24"/>
     </w:rPr>
   </w:style>
-  <w:style w:type="paragraph" w:styleId="Ndice">
+  <w:style w:type="paragraph" w:customStyle="1" w:styleId="ndice">
     <w:name w:val="Índice"/>
     <w:basedOn w:val="Normal"/>
     <w:qFormat/>
@@ -2695,63 +2606,19 @@
       <w:rFonts w:cs="Lohit Devanagari"/>
     </w:rPr>
   </w:style>
-  <w:style w:type="paragraph" w:styleId="Ttulododocumento">
-    <w:name w:val="Title"/>
-    <w:basedOn w:val="Normal"/>
-    <w:next w:val="Normal"/>
-    <w:link w:val="TtuloChar"/>
-    <w:uiPriority w:val="10"/>
-    <w:qFormat/>
-    <w:rsid w:val="00351b66"/>
-    <w:pPr>
-      <w:spacing w:lineRule="auto" w:line="240" w:before="0" w:after="0"/>
-      <w:contextualSpacing/>
-    </w:pPr>
-    <w:rPr>
-      <w:rFonts w:ascii="Calibri Light" w:hAnsi="Calibri Light" w:eastAsia="" w:cs="" w:asciiTheme="majorHAnsi" w:cstheme="majorBidi" w:eastAsiaTheme="majorEastAsia" w:hAnsiTheme="majorHAnsi"/>
-      <w:spacing w:val="-10"/>
-      <w:kern w:val="2"/>
-      <w:sz w:val="56"/>
-      <w:szCs w:val="56"/>
-    </w:rPr>
-  </w:style>
-  <w:style w:type="numbering" w:styleId="NoList" w:default="1">
-    <w:name w:val="No List"/>
-    <w:uiPriority w:val="99"/>
-    <w:semiHidden/>
-    <w:unhideWhenUsed/>
-    <w:qFormat/>
-  </w:style>
-  <w:style w:type="table" w:default="1" w:styleId="Tabelanormal">
-    <w:name w:val="Normal Table"/>
-    <w:uiPriority w:val="99"/>
-    <w:semiHidden/>
-    <w:unhideWhenUsed/>
-    <w:tblPr>
-      <w:tblCellMar>
-        <w:top w:w="0" w:type="dxa"/>
-        <w:left w:w="108" w:type="dxa"/>
-        <w:bottom w:w="0" w:type="dxa"/>
-        <w:right w:w="108" w:type="dxa"/>
-      </w:tblCellMar>
-    </w:tblPr>
-  </w:style>
   <w:style w:type="table" w:styleId="Tabelacomgrade">
     <w:name w:val="Table Grid"/>
     <w:basedOn w:val="Tabelanormal"/>
     <w:uiPriority w:val="39"/>
-    <w:rsid w:val="00432ef3"/>
-    <w:pPr>
-      <w:spacing w:after="0" w:line="240" w:lineRule="auto"/>
-    </w:pPr>
+    <w:rsid w:val="00432EF3"/>
     <w:tblPr>
       <w:tblBorders>
-        <w:top w:val="single" w:color="auto" w:sz="4" w:space="0"/>
-        <w:left w:val="single" w:color="auto" w:sz="4" w:space="0"/>
-        <w:bottom w:val="single" w:color="auto" w:sz="4" w:space="0"/>
-        <w:right w:val="single" w:color="auto" w:sz="4" w:space="0"/>
-        <w:insideH w:val="single" w:color="auto" w:sz="4" w:space="0"/>
-        <w:insideV w:val="single" w:color="auto" w:sz="4" w:space="0"/>
+        <w:top w:val="single" w:sz="4" w:space="0" w:color="auto"/>
+        <w:left w:val="single" w:sz="4" w:space="0" w:color="auto"/>
+        <w:bottom w:val="single" w:sz="4" w:space="0" w:color="auto"/>
+        <w:right w:val="single" w:sz="4" w:space="0" w:color="auto"/>
+        <w:insideH w:val="single" w:sz="4" w:space="0" w:color="auto"/>
+        <w:insideV w:val="single" w:sz="4" w:space="0" w:color="auto"/>
       </w:tblBorders>
     </w:tblPr>
   </w:style>

</xml_diff>